<commit_message>
Update Report - 3rd Draft
</commit_message>
<xml_diff>
--- a/chris_cornwall_FYP_DRAFT1.docx
+++ b/chris_cornwall_FYP_DRAFT1.docx
@@ -953,6 +953,8 @@
             </w:rPr>
             <w:t>Contents</w:t>
           </w:r>
+          <w:bookmarkStart w:id="1" w:name="_GoBack"/>
+          <w:bookmarkEnd w:id="1"/>
         </w:p>
         <w:p>
           <w:pPr>
@@ -1133,7 +1135,7 @@
                 <w:noProof/>
                 <w:webHidden/>
               </w:rPr>
-              <w:t>3</w:t>
+              <w:t>4</w:t>
             </w:r>
             <w:r>
               <w:rPr>
@@ -1220,7 +1222,7 @@
                 <w:noProof/>
                 <w:webHidden/>
               </w:rPr>
-              <w:t>3</w:t>
+              <w:t>5</w:t>
             </w:r>
             <w:r>
               <w:rPr>
@@ -1307,7 +1309,7 @@
                 <w:noProof/>
                 <w:webHidden/>
               </w:rPr>
-              <w:t>5</w:t>
+              <w:t>6</w:t>
             </w:r>
             <w:r>
               <w:rPr>
@@ -1394,7 +1396,7 @@
                 <w:noProof/>
                 <w:webHidden/>
               </w:rPr>
-              <w:t>10</w:t>
+              <w:t>11</w:t>
             </w:r>
             <w:r>
               <w:rPr>
@@ -1477,7 +1479,7 @@
                 <w:noProof/>
                 <w:webHidden/>
               </w:rPr>
-              <w:t>10</w:t>
+              <w:t>11</w:t>
             </w:r>
             <w:r>
               <w:rPr>
@@ -1560,7 +1562,7 @@
                 <w:noProof/>
                 <w:webHidden/>
               </w:rPr>
-              <w:t>10</w:t>
+              <w:t>11</w:t>
             </w:r>
             <w:r>
               <w:rPr>
@@ -1643,7 +1645,7 @@
                 <w:noProof/>
                 <w:webHidden/>
               </w:rPr>
-              <w:t>11</w:t>
+              <w:t>12</w:t>
             </w:r>
             <w:r>
               <w:rPr>
@@ -1726,7 +1728,7 @@
                 <w:noProof/>
                 <w:webHidden/>
               </w:rPr>
-              <w:t>11</w:t>
+              <w:t>12</w:t>
             </w:r>
             <w:r>
               <w:rPr>
@@ -1809,7 +1811,7 @@
                 <w:noProof/>
                 <w:webHidden/>
               </w:rPr>
-              <w:t>11</w:t>
+              <w:t>12</w:t>
             </w:r>
             <w:r>
               <w:rPr>
@@ -1892,7 +1894,7 @@
                 <w:noProof/>
                 <w:webHidden/>
               </w:rPr>
-              <w:t>11</w:t>
+              <w:t>12</w:t>
             </w:r>
             <w:r>
               <w:rPr>
@@ -1975,7 +1977,7 @@
                 <w:noProof/>
                 <w:webHidden/>
               </w:rPr>
-              <w:t>11</w:t>
+              <w:t>12</w:t>
             </w:r>
             <w:r>
               <w:rPr>
@@ -2058,7 +2060,7 @@
                 <w:noProof/>
                 <w:webHidden/>
               </w:rPr>
-              <w:t>11</w:t>
+              <w:t>12</w:t>
             </w:r>
             <w:r>
               <w:rPr>
@@ -2232,7 +2234,7 @@
                 <w:noProof/>
                 <w:webHidden/>
               </w:rPr>
-              <w:t>15</w:t>
+              <w:t>16</w:t>
             </w:r>
             <w:r>
               <w:rPr>
@@ -2319,7 +2321,7 @@
                 <w:noProof/>
                 <w:webHidden/>
               </w:rPr>
-              <w:t>17</w:t>
+              <w:t>18</w:t>
             </w:r>
             <w:r>
               <w:rPr>
@@ -2406,7 +2408,7 @@
                 <w:noProof/>
                 <w:webHidden/>
               </w:rPr>
-              <w:t>17</w:t>
+              <w:t>18</w:t>
             </w:r>
             <w:r>
               <w:rPr>
@@ -2493,7 +2495,7 @@
                 <w:noProof/>
                 <w:webHidden/>
               </w:rPr>
-              <w:t>18</w:t>
+              <w:t>19</w:t>
             </w:r>
             <w:r>
               <w:rPr>
@@ -2580,7 +2582,7 @@
                 <w:noProof/>
                 <w:webHidden/>
               </w:rPr>
-              <w:t>18</w:t>
+              <w:t>19</w:t>
             </w:r>
             <w:r>
               <w:rPr>
@@ -2667,7 +2669,7 @@
                 <w:noProof/>
                 <w:webHidden/>
               </w:rPr>
-              <w:t>18</w:t>
+              <w:t>19</w:t>
             </w:r>
             <w:r>
               <w:rPr>
@@ -2754,7 +2756,7 @@
                 <w:noProof/>
                 <w:webHidden/>
               </w:rPr>
-              <w:t>18</w:t>
+              <w:t>19</w:t>
             </w:r>
             <w:r>
               <w:rPr>
@@ -2841,7 +2843,7 @@
                 <w:noProof/>
                 <w:webHidden/>
               </w:rPr>
-              <w:t>18</w:t>
+              <w:t>19</w:t>
             </w:r>
             <w:r>
               <w:rPr>
@@ -2928,7 +2930,7 @@
                 <w:noProof/>
                 <w:webHidden/>
               </w:rPr>
-              <w:t>18</w:t>
+              <w:t>19</w:t>
             </w:r>
             <w:r>
               <w:rPr>
@@ -3015,7 +3017,7 @@
                 <w:noProof/>
                 <w:webHidden/>
               </w:rPr>
-              <w:t>19</w:t>
+              <w:t>20</w:t>
             </w:r>
             <w:r>
               <w:rPr>
@@ -3102,7 +3104,7 @@
                 <w:noProof/>
                 <w:webHidden/>
               </w:rPr>
-              <w:t>20</w:t>
+              <w:t>21</w:t>
             </w:r>
             <w:r>
               <w:rPr>
@@ -3189,7 +3191,7 @@
                 <w:noProof/>
                 <w:webHidden/>
               </w:rPr>
-              <w:t>20</w:t>
+              <w:t>21</w:t>
             </w:r>
             <w:r>
               <w:rPr>
@@ -3276,7 +3278,7 @@
                 <w:noProof/>
                 <w:webHidden/>
               </w:rPr>
-              <w:t>21</w:t>
+              <w:t>22</w:t>
             </w:r>
             <w:r>
               <w:rPr>
@@ -3359,7 +3361,7 @@
                 <w:noProof/>
                 <w:webHidden/>
               </w:rPr>
-              <w:t>21</w:t>
+              <w:t>22</w:t>
             </w:r>
             <w:r>
               <w:rPr>
@@ -3446,7 +3448,7 @@
                 <w:noProof/>
                 <w:webHidden/>
               </w:rPr>
-              <w:t>21</w:t>
+              <w:t>22</w:t>
             </w:r>
             <w:r>
               <w:rPr>
@@ -3533,7 +3535,7 @@
                 <w:noProof/>
                 <w:webHidden/>
               </w:rPr>
-              <w:t>22</w:t>
+              <w:t>23</w:t>
             </w:r>
             <w:r>
               <w:rPr>
@@ -3620,7 +3622,7 @@
                 <w:noProof/>
                 <w:webHidden/>
               </w:rPr>
-              <w:t>24</w:t>
+              <w:t>25</w:t>
             </w:r>
             <w:r>
               <w:rPr>
@@ -3703,7 +3705,7 @@
                 <w:noProof/>
                 <w:webHidden/>
               </w:rPr>
-              <w:t>26</w:t>
+              <w:t>27</w:t>
             </w:r>
             <w:r>
               <w:rPr>
@@ -3790,7 +3792,7 @@
                 <w:noProof/>
                 <w:webHidden/>
               </w:rPr>
-              <w:t>26</w:t>
+              <w:t>27</w:t>
             </w:r>
             <w:r>
               <w:rPr>
@@ -3877,7 +3879,7 @@
                 <w:noProof/>
                 <w:webHidden/>
               </w:rPr>
-              <w:t>27</w:t>
+              <w:t>28</w:t>
             </w:r>
             <w:r>
               <w:rPr>
@@ -3964,7 +3966,7 @@
                 <w:noProof/>
                 <w:webHidden/>
               </w:rPr>
-              <w:t>27</w:t>
+              <w:t>28</w:t>
             </w:r>
             <w:r>
               <w:rPr>
@@ -4047,7 +4049,7 @@
                 <w:noProof/>
                 <w:webHidden/>
               </w:rPr>
-              <w:t>28</w:t>
+              <w:t>29</w:t>
             </w:r>
             <w:r>
               <w:rPr>
@@ -4130,7 +4132,7 @@
                 <w:noProof/>
                 <w:webHidden/>
               </w:rPr>
-              <w:t>30</w:t>
+              <w:t>31</w:t>
             </w:r>
             <w:r>
               <w:rPr>
@@ -4213,7 +4215,7 @@
                 <w:noProof/>
                 <w:webHidden/>
               </w:rPr>
-              <w:t>32</w:t>
+              <w:t>33</w:t>
             </w:r>
             <w:r>
               <w:rPr>
@@ -4300,7 +4302,7 @@
                 <w:noProof/>
                 <w:webHidden/>
               </w:rPr>
-              <w:t>34</w:t>
+              <w:t>35</w:t>
             </w:r>
             <w:r>
               <w:rPr>
@@ -4387,7 +4389,7 @@
                 <w:noProof/>
                 <w:webHidden/>
               </w:rPr>
-              <w:t>35</w:t>
+              <w:t>36</w:t>
             </w:r>
             <w:r>
               <w:rPr>
@@ -5440,11 +5442,7 @@
         <w:spacing w:line="360" w:lineRule="auto"/>
       </w:pPr>
       <w:r>
-        <w:t xml:space="preserve">Figure 23 – Main </w:t>
-      </w:r>
-      <w:proofErr w:type="gramStart"/>
-      <w:r>
-        <w:t>Screen</w:t>
+        <w:t>Figure 23 – Main Screen</w:t>
       </w:r>
       <w:r>
         <w:t xml:space="preserve"> </w:t>
@@ -5453,11 +5451,7 @@
         <w:t xml:space="preserve"> </w:t>
       </w:r>
       <w:r>
-        <w:t>…</w:t>
-      </w:r>
-      <w:proofErr w:type="gramEnd"/>
-      <w:r>
-        <w:t>…………………………………………………………………………………………………</w:t>
+        <w:t>……………………………………………………………………………………………………</w:t>
       </w:r>
       <w:r>
         <w:t>……….</w:t>
@@ -5639,7 +5633,7 @@
           <w:szCs w:val="25"/>
         </w:rPr>
       </w:pPr>
-      <w:bookmarkStart w:id="1" w:name="_Toc511317699"/>
+      <w:bookmarkStart w:id="2" w:name="_Toc511317699"/>
       <w:r>
         <w:rPr>
           <w:rFonts w:ascii="Arial" w:hAnsi="Arial" w:cs="Arial"/>
@@ -5647,7 +5641,7 @@
         </w:rPr>
         <w:t>Abbreviations</w:t>
       </w:r>
-      <w:bookmarkEnd w:id="1"/>
+      <w:bookmarkEnd w:id="2"/>
     </w:p>
     <w:p>
       <w:pPr>
@@ -5697,21 +5691,7 @@
         <w:rPr>
           <w:rFonts w:ascii="Arial" w:hAnsi="Arial" w:cs="Arial"/>
         </w:rPr>
-        <w:t xml:space="preserve">AREA v2 </w:t>
-      </w:r>
-      <w:proofErr w:type="gramStart"/>
-      <w:r>
-        <w:rPr>
-          <w:rFonts w:ascii="Arial" w:hAnsi="Arial" w:cs="Arial"/>
-        </w:rPr>
-        <w:t>-  (</w:t>
-      </w:r>
-      <w:proofErr w:type="gramEnd"/>
-      <w:r>
-        <w:rPr>
-          <w:rFonts w:ascii="Arial" w:hAnsi="Arial" w:cs="Arial"/>
-        </w:rPr>
-        <w:t>Augmented Reality Engine Application version 2)</w:t>
+        <w:t>AREA v2 -  (Augmented Reality Engine Application version 2)</w:t>
       </w:r>
     </w:p>
     <w:p>
@@ -5768,21 +5748,7 @@
         <w:rPr>
           <w:rFonts w:ascii="Arial" w:hAnsi="Arial" w:cs="Arial"/>
         </w:rPr>
-        <w:t xml:space="preserve"> – Hypertext </w:t>
-      </w:r>
-      <w:proofErr w:type="spellStart"/>
-      <w:r>
-        <w:rPr>
-          <w:rFonts w:ascii="Arial" w:hAnsi="Arial" w:cs="Arial"/>
-        </w:rPr>
-        <w:t>Markup</w:t>
-      </w:r>
-      <w:proofErr w:type="spellEnd"/>
-      <w:r>
-        <w:rPr>
-          <w:rFonts w:ascii="Arial" w:hAnsi="Arial" w:cs="Arial"/>
-        </w:rPr>
-        <w:t xml:space="preserve"> Language 5</w:t>
+        <w:t xml:space="preserve"> – Hypertext Markup Language 5</w:t>
       </w:r>
     </w:p>
     <w:p>
@@ -5803,16 +5769,8 @@
         <w:rPr>
           <w:rFonts w:ascii="Arial" w:hAnsi="Arial" w:cs="Arial"/>
         </w:rPr>
-        <w:t xml:space="preserve"> – Hypertext </w:t>
-      </w:r>
-      <w:proofErr w:type="spellStart"/>
-      <w:r>
-        <w:rPr>
-          <w:rFonts w:ascii="Arial" w:hAnsi="Arial" w:cs="Arial"/>
-        </w:rPr>
-        <w:t>Preprocessor</w:t>
-      </w:r>
-      <w:proofErr w:type="spellEnd"/>
+        <w:t xml:space="preserve"> – Hypertext Preprocessor</w:t>
+      </w:r>
     </w:p>
     <w:p>
       <w:pPr>
@@ -5826,21 +5784,7 @@
         <w:rPr>
           <w:rFonts w:ascii="Arial" w:hAnsi="Arial" w:cs="Arial"/>
         </w:rPr>
-        <w:t xml:space="preserve">AJAX – Asynchronous JavaScript </w:t>
-      </w:r>
-      <w:proofErr w:type="gramStart"/>
-      <w:r>
-        <w:rPr>
-          <w:rFonts w:ascii="Arial" w:hAnsi="Arial" w:cs="Arial"/>
-        </w:rPr>
-        <w:t>And</w:t>
-      </w:r>
-      <w:proofErr w:type="gramEnd"/>
-      <w:r>
-        <w:rPr>
-          <w:rFonts w:ascii="Arial" w:hAnsi="Arial" w:cs="Arial"/>
-        </w:rPr>
-        <w:t xml:space="preserve"> XML</w:t>
+        <w:t>AJAX – Asynchronous JavaScript And XML</w:t>
       </w:r>
     </w:p>
     <w:p>
@@ -5886,7 +5830,7 @@
           <w:szCs w:val="25"/>
         </w:rPr>
       </w:pPr>
-      <w:bookmarkStart w:id="2" w:name="_Toc511317700"/>
+      <w:bookmarkStart w:id="3" w:name="_Toc511317700"/>
       <w:r>
         <w:rPr>
           <w:rFonts w:ascii="Arial" w:hAnsi="Arial" w:cs="Arial"/>
@@ -5895,7 +5839,7 @@
         <w:lastRenderedPageBreak/>
         <w:t>Introduction</w:t>
       </w:r>
-      <w:bookmarkEnd w:id="2"/>
+      <w:bookmarkEnd w:id="3"/>
     </w:p>
     <w:p>
       <w:pPr>
@@ -6164,67 +6108,31 @@
           <w:sz w:val="25"/>
           <w:szCs w:val="25"/>
         </w:rPr>
-        <w:t xml:space="preserve">estrial satellites, such as </w:t>
-      </w:r>
-      <w:proofErr w:type="spellStart"/>
-      <w:r>
-        <w:rPr>
-          <w:rFonts w:ascii="Arial" w:hAnsi="Arial" w:cs="Arial"/>
-          <w:sz w:val="25"/>
-          <w:szCs w:val="25"/>
-        </w:rPr>
-        <w:t>SatF</w:t>
-      </w:r>
-      <w:r>
-        <w:rPr>
-          <w:rFonts w:ascii="Arial" w:hAnsi="Arial" w:cs="Arial"/>
-          <w:sz w:val="25"/>
-          <w:szCs w:val="25"/>
-        </w:rPr>
-        <w:t>inder</w:t>
-      </w:r>
-      <w:proofErr w:type="spellEnd"/>
-      <w:r>
-        <w:rPr>
-          <w:rFonts w:ascii="Arial" w:hAnsi="Arial" w:cs="Arial"/>
-          <w:sz w:val="25"/>
-          <w:szCs w:val="25"/>
-        </w:rPr>
-        <w:t xml:space="preserve"> </w:t>
-      </w:r>
-      <w:r>
-        <w:rPr>
-          <w:rFonts w:ascii="Arial" w:hAnsi="Arial" w:cs="Arial"/>
-          <w:sz w:val="25"/>
-          <w:szCs w:val="25"/>
-        </w:rPr>
-        <w:t>(</w:t>
-      </w:r>
-      <w:proofErr w:type="spellStart"/>
-      <w:r>
-        <w:rPr>
-          <w:rFonts w:ascii="Arial" w:hAnsi="Arial" w:cs="Arial"/>
-          <w:sz w:val="25"/>
-          <w:szCs w:val="25"/>
-        </w:rPr>
-        <w:t>Sat</w:t>
-      </w:r>
-      <w:r>
-        <w:rPr>
-          <w:rFonts w:ascii="Arial" w:hAnsi="Arial" w:cs="Arial"/>
-          <w:sz w:val="25"/>
-          <w:szCs w:val="25"/>
-        </w:rPr>
-        <w:t>Finder</w:t>
-      </w:r>
-      <w:proofErr w:type="spellEnd"/>
-      <w:r>
-        <w:rPr>
-          <w:rFonts w:ascii="Arial" w:hAnsi="Arial" w:cs="Arial"/>
-          <w:sz w:val="25"/>
-          <w:szCs w:val="25"/>
-        </w:rPr>
-        <w:t>, 2016</w:t>
+        <w:t>estrial satellites, such as SatF</w:t>
+      </w:r>
+      <w:r>
+        <w:rPr>
+          <w:rFonts w:ascii="Arial" w:hAnsi="Arial" w:cs="Arial"/>
+          <w:sz w:val="25"/>
+          <w:szCs w:val="25"/>
+        </w:rPr>
+        <w:t xml:space="preserve">inder </w:t>
+      </w:r>
+      <w:r>
+        <w:rPr>
+          <w:rFonts w:ascii="Arial" w:hAnsi="Arial" w:cs="Arial"/>
+          <w:sz w:val="25"/>
+          <w:szCs w:val="25"/>
+        </w:rPr>
+        <w:t>(Sat</w:t>
+      </w:r>
+      <w:r>
+        <w:rPr>
+          <w:rFonts w:ascii="Arial" w:hAnsi="Arial" w:cs="Arial"/>
+          <w:sz w:val="25"/>
+          <w:szCs w:val="25"/>
+        </w:rPr>
+        <w:t>Finder, 2016</w:t>
       </w:r>
       <w:r>
         <w:rPr>
@@ -6240,59 +6148,23 @@
           <w:sz w:val="25"/>
           <w:szCs w:val="25"/>
         </w:rPr>
-        <w:t xml:space="preserve">and </w:t>
-      </w:r>
-      <w:proofErr w:type="spellStart"/>
-      <w:r>
-        <w:rPr>
-          <w:rFonts w:ascii="Arial" w:hAnsi="Arial" w:cs="Arial"/>
-          <w:sz w:val="25"/>
-          <w:szCs w:val="25"/>
-        </w:rPr>
-        <w:t>SatF</w:t>
-      </w:r>
-      <w:r>
-        <w:rPr>
-          <w:rFonts w:ascii="Arial" w:hAnsi="Arial" w:cs="Arial"/>
-          <w:sz w:val="25"/>
-          <w:szCs w:val="25"/>
-        </w:rPr>
-        <w:t>inder</w:t>
-      </w:r>
-      <w:proofErr w:type="spellEnd"/>
-      <w:r>
-        <w:rPr>
-          <w:rFonts w:ascii="Arial" w:hAnsi="Arial" w:cs="Arial"/>
-          <w:sz w:val="25"/>
-          <w:szCs w:val="25"/>
-        </w:rPr>
-        <w:t xml:space="preserve"> 3D</w:t>
-      </w:r>
-      <w:r>
-        <w:rPr>
-          <w:rFonts w:ascii="Arial" w:hAnsi="Arial" w:cs="Arial"/>
-          <w:sz w:val="25"/>
-          <w:szCs w:val="25"/>
-        </w:rPr>
-        <w:t xml:space="preserve"> (</w:t>
-      </w:r>
-      <w:proofErr w:type="spellStart"/>
-      <w:r>
-        <w:rPr>
-          <w:rFonts w:ascii="Arial" w:hAnsi="Arial" w:cs="Arial"/>
-          <w:sz w:val="25"/>
-          <w:szCs w:val="25"/>
-        </w:rPr>
-        <w:t>SatFinder</w:t>
-      </w:r>
-      <w:proofErr w:type="spellEnd"/>
-      <w:r>
-        <w:rPr>
-          <w:rFonts w:ascii="Arial" w:hAnsi="Arial" w:cs="Arial"/>
-          <w:sz w:val="25"/>
-          <w:szCs w:val="25"/>
-        </w:rPr>
-        <w:t>, 2015)</w:t>
+        <w:t>and SatF</w:t>
+      </w:r>
+      <w:r>
+        <w:rPr>
+          <w:rFonts w:ascii="Arial" w:hAnsi="Arial" w:cs="Arial"/>
+          <w:sz w:val="25"/>
+          <w:szCs w:val="25"/>
+        </w:rPr>
+        <w:t>inder 3D</w:t>
+      </w:r>
+      <w:r>
+        <w:rPr>
+          <w:rFonts w:ascii="Arial" w:hAnsi="Arial" w:cs="Arial"/>
+          <w:sz w:val="25"/>
+          <w:szCs w:val="25"/>
+        </w:rPr>
+        <w:t xml:space="preserve"> (SatFinder, 2015)</w:t>
       </w:r>
       <w:r>
         <w:rPr>
@@ -6533,7 +6405,7 @@
           <w:szCs w:val="25"/>
         </w:rPr>
       </w:pPr>
-      <w:bookmarkStart w:id="3" w:name="_Toc511317701"/>
+      <w:bookmarkStart w:id="4" w:name="_Toc511317701"/>
       <w:r>
         <w:rPr>
           <w:rFonts w:ascii="Arial" w:hAnsi="Arial" w:cs="Arial"/>
@@ -6541,7 +6413,7 @@
         </w:rPr>
         <w:t>Literature Review</w:t>
       </w:r>
-      <w:bookmarkEnd w:id="3"/>
+      <w:bookmarkEnd w:id="4"/>
     </w:p>
     <w:p>
       <w:pPr>
@@ -6965,7 +6837,7 @@
           <w:szCs w:val="25"/>
         </w:rPr>
       </w:pPr>
-      <w:bookmarkStart w:id="4" w:name="_Toc511346122"/>
+      <w:bookmarkStart w:id="5" w:name="_Toc511346122"/>
       <w:r>
         <w:t xml:space="preserve">Figure </w:t>
       </w:r>
@@ -6990,7 +6862,7 @@
       <w:r>
         <w:t xml:space="preserve"> - Gartner's Hype Cycle (Gartner, 2017)</w:t>
       </w:r>
-      <w:bookmarkEnd w:id="4"/>
+      <w:bookmarkEnd w:id="5"/>
     </w:p>
     <w:p>
       <w:pPr>
@@ -7056,25 +6928,7 @@
           <w:sz w:val="25"/>
           <w:szCs w:val="25"/>
         </w:rPr>
-        <w:t xml:space="preserve">Whilst augmented reality’s place in the gaming world was very much solidified by the success of </w:t>
-      </w:r>
-      <w:proofErr w:type="spellStart"/>
-      <w:r>
-        <w:rPr>
-          <w:rFonts w:ascii="Arial" w:hAnsi="Arial" w:cs="Arial"/>
-          <w:sz w:val="25"/>
-          <w:szCs w:val="25"/>
-        </w:rPr>
-        <w:t>Pokemon</w:t>
-      </w:r>
-      <w:proofErr w:type="spellEnd"/>
-      <w:r>
-        <w:rPr>
-          <w:rFonts w:ascii="Arial" w:hAnsi="Arial" w:cs="Arial"/>
-          <w:sz w:val="25"/>
-          <w:szCs w:val="25"/>
-        </w:rPr>
-        <w:t xml:space="preserve"> Go</w:t>
+        <w:t>Whilst augmented reality’s place in the gaming world was very much solidified by the success of Pokemon Go</w:t>
       </w:r>
       <w:r>
         <w:rPr>
@@ -7170,25 +7024,7 @@
           <w:sz w:val="25"/>
           <w:szCs w:val="25"/>
         </w:rPr>
-        <w:t xml:space="preserve">In 2015, </w:t>
-      </w:r>
-      <w:proofErr w:type="spellStart"/>
-      <w:r>
-        <w:rPr>
-          <w:rFonts w:ascii="Arial" w:hAnsi="Arial" w:cs="Arial"/>
-          <w:sz w:val="25"/>
-          <w:szCs w:val="25"/>
-        </w:rPr>
-        <w:t>Bernelind</w:t>
-      </w:r>
-      <w:proofErr w:type="spellEnd"/>
-      <w:r>
-        <w:rPr>
-          <w:rFonts w:ascii="Arial" w:hAnsi="Arial" w:cs="Arial"/>
-          <w:sz w:val="25"/>
-          <w:szCs w:val="25"/>
-        </w:rPr>
-        <w:t xml:space="preserve"> </w:t>
+        <w:t xml:space="preserve">In 2015, Bernelind </w:t>
       </w:r>
       <w:r>
         <w:rPr>
@@ -7653,25 +7489,7 @@
           <w:sz w:val="25"/>
           <w:szCs w:val="25"/>
         </w:rPr>
-        <w:t xml:space="preserve"> (</w:t>
-      </w:r>
-      <w:proofErr w:type="spellStart"/>
-      <w:r>
-        <w:rPr>
-          <w:rFonts w:ascii="Arial" w:hAnsi="Arial" w:cs="Arial"/>
-          <w:sz w:val="25"/>
-          <w:szCs w:val="25"/>
-        </w:rPr>
-        <w:t>Pryss</w:t>
-      </w:r>
-      <w:proofErr w:type="spellEnd"/>
-      <w:r>
-        <w:rPr>
-          <w:rFonts w:ascii="Arial" w:hAnsi="Arial" w:cs="Arial"/>
-          <w:sz w:val="25"/>
-          <w:szCs w:val="25"/>
-        </w:rPr>
-        <w:t xml:space="preserve"> </w:t>
+        <w:t xml:space="preserve"> (Pryss </w:t>
       </w:r>
       <w:r>
         <w:rPr>
@@ -7962,51 +7780,15 @@
           <w:sz w:val="25"/>
           <w:szCs w:val="25"/>
         </w:rPr>
-        <w:t>((</w:t>
-      </w:r>
-      <w:proofErr w:type="spellStart"/>
-      <w:r>
-        <w:rPr>
-          <w:rFonts w:ascii="Arial" w:hAnsi="Arial" w:cs="Arial"/>
-          <w:sz w:val="25"/>
-          <w:szCs w:val="25"/>
-        </w:rPr>
-        <w:t>Bernelind</w:t>
-      </w:r>
-      <w:proofErr w:type="spellEnd"/>
-      <w:r>
-        <w:rPr>
-          <w:rFonts w:ascii="Arial" w:hAnsi="Arial" w:cs="Arial"/>
-          <w:sz w:val="25"/>
-          <w:szCs w:val="25"/>
-        </w:rPr>
-        <w:t>, 2015</w:t>
-      </w:r>
-      <w:proofErr w:type="gramStart"/>
-      <w:r>
-        <w:rPr>
-          <w:rFonts w:ascii="Arial" w:hAnsi="Arial" w:cs="Arial"/>
-          <w:sz w:val="25"/>
-          <w:szCs w:val="25"/>
-        </w:rPr>
-        <w:t>)</w:t>
-      </w:r>
-      <w:r>
-        <w:rPr>
-          <w:rFonts w:ascii="Arial" w:hAnsi="Arial" w:cs="Arial"/>
-          <w:sz w:val="25"/>
-          <w:szCs w:val="25"/>
-        </w:rPr>
-        <w:t>TODO</w:t>
-      </w:r>
-      <w:proofErr w:type="gramEnd"/>
-      <w:r>
-        <w:rPr>
-          <w:rFonts w:ascii="Arial" w:hAnsi="Arial" w:cs="Arial"/>
-          <w:sz w:val="25"/>
-          <w:szCs w:val="25"/>
-        </w:rPr>
-        <w:t>: Add more references here)</w:t>
+        <w:t>((Bernelind, 2015)</w:t>
+      </w:r>
+      <w:r>
+        <w:rPr>
+          <w:rFonts w:ascii="Arial" w:hAnsi="Arial" w:cs="Arial"/>
+          <w:sz w:val="25"/>
+          <w:szCs w:val="25"/>
+        </w:rPr>
+        <w:t>TODO: Add more references here)</w:t>
       </w:r>
       <w:r>
         <w:rPr>
@@ -8038,25 +7820,7 @@
           <w:sz w:val="25"/>
           <w:szCs w:val="25"/>
         </w:rPr>
-        <w:t xml:space="preserve"> – In 2017, </w:t>
-      </w:r>
-      <w:proofErr w:type="spellStart"/>
-      <w:r>
-        <w:rPr>
-          <w:rFonts w:ascii="Arial" w:hAnsi="Arial" w:cs="Arial"/>
-          <w:sz w:val="25"/>
-          <w:szCs w:val="25"/>
-        </w:rPr>
-        <w:t>Pryss</w:t>
-      </w:r>
-      <w:proofErr w:type="spellEnd"/>
-      <w:r>
-        <w:rPr>
-          <w:rFonts w:ascii="Arial" w:hAnsi="Arial" w:cs="Arial"/>
-          <w:sz w:val="25"/>
-          <w:szCs w:val="25"/>
-        </w:rPr>
-        <w:t xml:space="preserve"> and his fellow researchers suggest</w:t>
+        <w:t xml:space="preserve"> – In 2017, Pryss and his fellow researchers suggest</w:t>
       </w:r>
       <w:r>
         <w:rPr>
@@ -10582,18 +10346,8 @@
                                 <w:sz w:val="25"/>
                                 <w:szCs w:val="25"/>
                               </w:rPr>
-                              <w:t xml:space="preserve"> </w:t>
+                              <w:t xml:space="preserve"> + </w:t>
                             </w:r>
-                            <w:proofErr w:type="gramStart"/>
-                            <w:r>
-                              <w:rPr>
-                                <w:i/>
-                                <w:sz w:val="25"/>
-                                <w:szCs w:val="25"/>
-                              </w:rPr>
-                              <w:t xml:space="preserve">+ </w:t>
-                            </w:r>
-                            <w:proofErr w:type="gramEnd"/>
                             <m:oMath>
                               <m:sSub>
                                 <m:sSubPr>
@@ -10832,18 +10586,8 @@
                           <w:sz w:val="25"/>
                           <w:szCs w:val="25"/>
                         </w:rPr>
-                        <w:t xml:space="preserve"> </w:t>
+                        <w:t xml:space="preserve"> + </w:t>
                       </w:r>
-                      <w:proofErr w:type="gramStart"/>
-                      <w:r>
-                        <w:rPr>
-                          <w:i/>
-                          <w:sz w:val="25"/>
-                          <w:szCs w:val="25"/>
-                        </w:rPr>
-                        <w:t xml:space="preserve">+ </w:t>
-                      </w:r>
-                      <w:proofErr w:type="gramEnd"/>
                       <m:oMath>
                         <m:sSub>
                           <m:sSubPr>
@@ -12574,7 +12318,7 @@
           <w:szCs w:val="25"/>
         </w:rPr>
       </w:pPr>
-      <w:bookmarkStart w:id="5" w:name="_Toc511317702"/>
+      <w:bookmarkStart w:id="6" w:name="_Toc511317702"/>
       <w:r>
         <w:rPr>
           <w:rFonts w:ascii="Arial" w:hAnsi="Arial" w:cs="Arial"/>
@@ -12582,7 +12326,7 @@
         </w:rPr>
         <w:t>State of the Art Review</w:t>
       </w:r>
-      <w:bookmarkEnd w:id="5"/>
+      <w:bookmarkEnd w:id="6"/>
     </w:p>
     <w:p>
       <w:pPr>
@@ -12600,25 +12344,7 @@
           <w:sz w:val="25"/>
           <w:szCs w:val="25"/>
         </w:rPr>
-        <w:t xml:space="preserve">Many technologies have been used throughout this project. Aside from the main programming languages which were used to create the application (Java, </w:t>
-      </w:r>
-      <w:proofErr w:type="spellStart"/>
-      <w:r>
-        <w:rPr>
-          <w:rFonts w:ascii="Arial" w:hAnsi="Arial" w:cs="Arial"/>
-          <w:sz w:val="25"/>
-          <w:szCs w:val="25"/>
-        </w:rPr>
-        <w:t>Javascript</w:t>
-      </w:r>
-      <w:proofErr w:type="spellEnd"/>
-      <w:r>
-        <w:rPr>
-          <w:rFonts w:ascii="Arial" w:hAnsi="Arial" w:cs="Arial"/>
-          <w:sz w:val="25"/>
-          <w:szCs w:val="25"/>
-        </w:rPr>
-        <w:t xml:space="preserve"> and HTML</w:t>
+        <w:t>Many technologies have been used throughout this project. Aside from the main programming languages which were used to create the application (Java, Javascript and HTML</w:t>
       </w:r>
       <w:r>
         <w:rPr>
@@ -12642,25 +12368,7 @@
           <w:sz w:val="25"/>
           <w:szCs w:val="25"/>
         </w:rPr>
-        <w:t xml:space="preserve">, other common technologies such as jQuery, PHP and MySQL were used alongside a less well-known technology – </w:t>
-      </w:r>
-      <w:proofErr w:type="spellStart"/>
-      <w:r>
-        <w:rPr>
-          <w:rFonts w:ascii="Arial" w:hAnsi="Arial" w:cs="Arial"/>
-          <w:sz w:val="25"/>
-          <w:szCs w:val="25"/>
-        </w:rPr>
-        <w:t>Wikitude</w:t>
-      </w:r>
-      <w:proofErr w:type="spellEnd"/>
-      <w:r>
-        <w:rPr>
-          <w:rFonts w:ascii="Arial" w:hAnsi="Arial" w:cs="Arial"/>
-          <w:sz w:val="25"/>
-          <w:szCs w:val="25"/>
-        </w:rPr>
-        <w:t xml:space="preserve"> SDK. Please see below for a brief summary of </w:t>
+        <w:t xml:space="preserve">, other common technologies such as jQuery, PHP and MySQL were used alongside a less well-known technology – Wikitude SDK. Please see below for a brief summary of </w:t>
       </w:r>
       <w:r>
         <w:rPr>
@@ -12723,7 +12431,7 @@
           <w:szCs w:val="25"/>
         </w:rPr>
       </w:pPr>
-      <w:bookmarkStart w:id="6" w:name="_Toc511317703"/>
+      <w:bookmarkStart w:id="7" w:name="_Toc511317703"/>
       <w:r>
         <w:rPr>
           <w:rFonts w:ascii="Arial" w:hAnsi="Arial" w:cs="Arial"/>
@@ -12732,7 +12440,7 @@
         </w:rPr>
         <w:t>Java</w:t>
       </w:r>
-      <w:bookmarkEnd w:id="6"/>
+      <w:bookmarkEnd w:id="7"/>
     </w:p>
     <w:p>
       <w:pPr>
@@ -12782,25 +12490,7 @@
           <w:sz w:val="25"/>
           <w:szCs w:val="25"/>
         </w:rPr>
-        <w:t xml:space="preserve">For this project, I have used Java to retrieve and manipulate sensor and GPS data which is then passed to the </w:t>
-      </w:r>
-      <w:proofErr w:type="spellStart"/>
-      <w:r>
-        <w:rPr>
-          <w:rFonts w:ascii="Arial" w:hAnsi="Arial" w:cs="Arial"/>
-          <w:sz w:val="25"/>
-          <w:szCs w:val="25"/>
-        </w:rPr>
-        <w:t>Wikitude</w:t>
-      </w:r>
-      <w:proofErr w:type="spellEnd"/>
-      <w:r>
-        <w:rPr>
-          <w:rFonts w:ascii="Arial" w:hAnsi="Arial" w:cs="Arial"/>
-          <w:sz w:val="25"/>
-          <w:szCs w:val="25"/>
-        </w:rPr>
-        <w:t xml:space="preserve"> SDK (more on this below).</w:t>
+        <w:t>For this project, I have used Java to retrieve and manipulate sensor and GPS data which is then passed to the Wikitude SDK (more on this below).</w:t>
       </w:r>
     </w:p>
     <w:p>
@@ -12814,7 +12504,7 @@
           <w:szCs w:val="25"/>
         </w:rPr>
       </w:pPr>
-      <w:bookmarkStart w:id="7" w:name="_Toc511317704"/>
+      <w:bookmarkStart w:id="8" w:name="_Toc511317704"/>
       <w:r>
         <w:rPr>
           <w:rFonts w:ascii="Arial" w:hAnsi="Arial" w:cs="Arial"/>
@@ -12831,7 +12521,7 @@
         </w:rPr>
         <w:t>cript</w:t>
       </w:r>
-      <w:bookmarkEnd w:id="7"/>
+      <w:bookmarkEnd w:id="8"/>
     </w:p>
     <w:p>
       <w:pPr>
@@ -12911,7 +12601,7 @@
           <w:szCs w:val="25"/>
         </w:rPr>
       </w:pPr>
-      <w:bookmarkStart w:id="8" w:name="_Toc511317705"/>
+      <w:bookmarkStart w:id="9" w:name="_Toc511317705"/>
       <w:r>
         <w:rPr>
           <w:rFonts w:ascii="Arial" w:hAnsi="Arial" w:cs="Arial"/>
@@ -12921,7 +12611,7 @@
         <w:lastRenderedPageBreak/>
         <w:t>HTML 5</w:t>
       </w:r>
-      <w:bookmarkEnd w:id="8"/>
+      <w:bookmarkEnd w:id="9"/>
     </w:p>
     <w:p>
       <w:pPr>
@@ -12955,25 +12645,7 @@
           <w:sz w:val="25"/>
           <w:szCs w:val="25"/>
         </w:rPr>
-        <w:t xml:space="preserve">the standard </w:t>
-      </w:r>
-      <w:proofErr w:type="spellStart"/>
-      <w:r>
-        <w:rPr>
-          <w:rFonts w:ascii="Arial" w:hAnsi="Arial" w:cs="Arial"/>
-          <w:sz w:val="25"/>
-          <w:szCs w:val="25"/>
-        </w:rPr>
-        <w:t>markup</w:t>
-      </w:r>
-      <w:proofErr w:type="spellEnd"/>
-      <w:r>
-        <w:rPr>
-          <w:rFonts w:ascii="Arial" w:hAnsi="Arial" w:cs="Arial"/>
-          <w:sz w:val="25"/>
-          <w:szCs w:val="25"/>
-        </w:rPr>
-        <w:t xml:space="preserve"> language used in webpages across the globe. In relation to my project, HTML was used to render the GUI, which </w:t>
+        <w:t xml:space="preserve">the standard markup language used in webpages across the globe. In relation to my project, HTML was used to render the GUI, which </w:t>
       </w:r>
       <w:r>
         <w:rPr>
@@ -13003,7 +12675,7 @@
           <w:szCs w:val="25"/>
         </w:rPr>
       </w:pPr>
-      <w:bookmarkStart w:id="9" w:name="_Toc511317706"/>
+      <w:bookmarkStart w:id="10" w:name="_Toc511317706"/>
       <w:r>
         <w:rPr>
           <w:rFonts w:ascii="Arial" w:hAnsi="Arial" w:cs="Arial"/>
@@ -13012,7 +12684,7 @@
         </w:rPr>
         <w:t>jQuery</w:t>
       </w:r>
-      <w:bookmarkEnd w:id="9"/>
+      <w:bookmarkEnd w:id="10"/>
     </w:p>
     <w:p>
       <w:pPr>
@@ -13024,23 +12696,13 @@
           <w:szCs w:val="25"/>
         </w:rPr>
       </w:pPr>
-      <w:proofErr w:type="gramStart"/>
-      <w:r>
-        <w:rPr>
-          <w:rFonts w:ascii="Arial" w:hAnsi="Arial" w:cs="Arial"/>
-          <w:sz w:val="25"/>
-          <w:szCs w:val="25"/>
-        </w:rPr>
-        <w:t>jQuery</w:t>
-      </w:r>
-      <w:proofErr w:type="gramEnd"/>
-      <w:r>
-        <w:rPr>
-          <w:rFonts w:ascii="Arial" w:hAnsi="Arial" w:cs="Arial"/>
-          <w:sz w:val="25"/>
-          <w:szCs w:val="25"/>
-        </w:rPr>
-        <w:t xml:space="preserve"> is a JavaS</w:t>
+      <w:r>
+        <w:rPr>
+          <w:rFonts w:ascii="Arial" w:hAnsi="Arial" w:cs="Arial"/>
+          <w:sz w:val="25"/>
+          <w:szCs w:val="25"/>
+        </w:rPr>
+        <w:t>jQuery is a JavaS</w:t>
       </w:r>
       <w:r>
         <w:rPr>
@@ -13110,7 +12772,7 @@
           <w:szCs w:val="25"/>
         </w:rPr>
       </w:pPr>
-      <w:bookmarkStart w:id="10" w:name="_Toc511317707"/>
+      <w:bookmarkStart w:id="11" w:name="_Toc511317707"/>
       <w:r>
         <w:rPr>
           <w:rFonts w:ascii="Arial" w:hAnsi="Arial" w:cs="Arial"/>
@@ -13119,7 +12781,7 @@
         </w:rPr>
         <w:t>AJAX</w:t>
       </w:r>
-      <w:bookmarkEnd w:id="10"/>
+      <w:bookmarkEnd w:id="11"/>
     </w:p>
     <w:p>
       <w:pPr>
@@ -13149,7 +12811,7 @@
           <w:szCs w:val="25"/>
         </w:rPr>
       </w:pPr>
-      <w:bookmarkStart w:id="11" w:name="_Toc511317708"/>
+      <w:bookmarkStart w:id="12" w:name="_Toc511317708"/>
       <w:r>
         <w:rPr>
           <w:rFonts w:ascii="Arial" w:hAnsi="Arial" w:cs="Arial"/>
@@ -13158,7 +12820,7 @@
         </w:rPr>
         <w:t>PHP</w:t>
       </w:r>
-      <w:bookmarkEnd w:id="11"/>
+      <w:bookmarkEnd w:id="12"/>
     </w:p>
     <w:p>
       <w:pPr>
@@ -13230,7 +12892,7 @@
           <w:szCs w:val="25"/>
         </w:rPr>
       </w:pPr>
-      <w:bookmarkStart w:id="12" w:name="_Toc511317709"/>
+      <w:bookmarkStart w:id="13" w:name="_Toc511317709"/>
       <w:r>
         <w:rPr>
           <w:rFonts w:ascii="Arial" w:hAnsi="Arial" w:cs="Arial"/>
@@ -13239,7 +12901,7 @@
         </w:rPr>
         <w:t>MySQL</w:t>
       </w:r>
-      <w:bookmarkEnd w:id="12"/>
+      <w:bookmarkEnd w:id="13"/>
     </w:p>
     <w:p>
       <w:pPr>
@@ -13282,26 +12944,16 @@
           <w:szCs w:val="25"/>
         </w:rPr>
       </w:pPr>
-      <w:bookmarkStart w:id="13" w:name="_Toc511317710"/>
-      <w:proofErr w:type="spellStart"/>
-      <w:r>
-        <w:rPr>
-          <w:rFonts w:ascii="Arial" w:hAnsi="Arial" w:cs="Arial"/>
-          <w:sz w:val="25"/>
-          <w:szCs w:val="25"/>
-        </w:rPr>
-        <w:t>Wikitude</w:t>
-      </w:r>
-      <w:proofErr w:type="spellEnd"/>
-      <w:r>
-        <w:rPr>
-          <w:rFonts w:ascii="Arial" w:hAnsi="Arial" w:cs="Arial"/>
-          <w:sz w:val="25"/>
-          <w:szCs w:val="25"/>
-        </w:rPr>
-        <w:t xml:space="preserve"> SDK</w:t>
-      </w:r>
-      <w:bookmarkEnd w:id="13"/>
+      <w:bookmarkStart w:id="14" w:name="_Toc511317710"/>
+      <w:r>
+        <w:rPr>
+          <w:rFonts w:ascii="Arial" w:hAnsi="Arial" w:cs="Arial"/>
+          <w:sz w:val="25"/>
+          <w:szCs w:val="25"/>
+        </w:rPr>
+        <w:t>Wikitude SDK</w:t>
+      </w:r>
+      <w:bookmarkEnd w:id="14"/>
     </w:p>
     <w:p>
       <w:pPr>
@@ -13319,25 +12971,7 @@
           <w:sz w:val="25"/>
           <w:szCs w:val="25"/>
         </w:rPr>
-        <w:t xml:space="preserve">The </w:t>
-      </w:r>
-      <w:proofErr w:type="spellStart"/>
-      <w:r>
-        <w:rPr>
-          <w:rFonts w:ascii="Arial" w:hAnsi="Arial" w:cs="Arial"/>
-          <w:sz w:val="25"/>
-          <w:szCs w:val="25"/>
-        </w:rPr>
-        <w:t>Wikitude</w:t>
-      </w:r>
-      <w:proofErr w:type="spellEnd"/>
-      <w:r>
-        <w:rPr>
-          <w:rFonts w:ascii="Arial" w:hAnsi="Arial" w:cs="Arial"/>
-          <w:sz w:val="25"/>
-          <w:szCs w:val="25"/>
-        </w:rPr>
-        <w:t xml:space="preserve"> SDK is a cross-platform, mobile augmented-reality SDK which offers many different forms of augmented-reality such as geo-tagging, image-tracking and location-based</w:t>
+        <w:t>The Wikitude SDK is a cross-platform, mobile augmented-reality SDK which offers many different forms of augmented-reality such as geo-tagging, image-tracking and location-based</w:t>
       </w:r>
       <w:r>
         <w:rPr>
@@ -13353,25 +12987,7 @@
           <w:sz w:val="25"/>
           <w:szCs w:val="25"/>
         </w:rPr>
-        <w:t>. (</w:t>
-      </w:r>
-      <w:proofErr w:type="spellStart"/>
-      <w:r>
-        <w:rPr>
-          <w:rFonts w:ascii="Arial" w:hAnsi="Arial" w:cs="Arial"/>
-          <w:sz w:val="25"/>
-          <w:szCs w:val="25"/>
-        </w:rPr>
-        <w:t>Wikitude</w:t>
-      </w:r>
-      <w:proofErr w:type="spellEnd"/>
-      <w:r>
-        <w:rPr>
-          <w:rFonts w:ascii="Arial" w:hAnsi="Arial" w:cs="Arial"/>
-          <w:sz w:val="25"/>
-          <w:szCs w:val="25"/>
-        </w:rPr>
-        <w:t>, 2017</w:t>
+        <w:t>. (Wikitude, 2017</w:t>
       </w:r>
       <w:r>
         <w:rPr>
@@ -13387,43 +13003,7 @@
           <w:sz w:val="25"/>
           <w:szCs w:val="25"/>
         </w:rPr>
-        <w:t xml:space="preserve">. </w:t>
-      </w:r>
-      <w:proofErr w:type="spellStart"/>
-      <w:r>
-        <w:rPr>
-          <w:rFonts w:ascii="Arial" w:hAnsi="Arial" w:cs="Arial"/>
-          <w:sz w:val="25"/>
-          <w:szCs w:val="25"/>
-        </w:rPr>
-        <w:t>Wikitude</w:t>
-      </w:r>
-      <w:proofErr w:type="spellEnd"/>
-      <w:r>
-        <w:rPr>
-          <w:rFonts w:ascii="Arial" w:hAnsi="Arial" w:cs="Arial"/>
-          <w:sz w:val="25"/>
-          <w:szCs w:val="25"/>
-        </w:rPr>
-        <w:t xml:space="preserve"> is available as a plugin for many platforms and its </w:t>
-      </w:r>
-      <w:proofErr w:type="spellStart"/>
-      <w:r>
-        <w:rPr>
-          <w:rFonts w:ascii="Arial" w:hAnsi="Arial" w:cs="Arial"/>
-          <w:sz w:val="25"/>
-          <w:szCs w:val="25"/>
-        </w:rPr>
-        <w:t>Javascript</w:t>
-      </w:r>
-      <w:proofErr w:type="spellEnd"/>
-      <w:r>
-        <w:rPr>
-          <w:rFonts w:ascii="Arial" w:hAnsi="Arial" w:cs="Arial"/>
-          <w:sz w:val="25"/>
-          <w:szCs w:val="25"/>
-        </w:rPr>
-        <w:t xml:space="preserve"> API can be used within Android Studio to develop augmented reality apps for Andr</w:t>
+        <w:t>. Wikitude is available as a plugin for many platforms and its Javascript API can be used within Android Studio to develop augmented reality apps for Andr</w:t>
       </w:r>
       <w:r>
         <w:rPr>
@@ -13439,25 +13019,7 @@
           <w:sz w:val="25"/>
           <w:szCs w:val="25"/>
         </w:rPr>
-        <w:t xml:space="preserve"> The </w:t>
-      </w:r>
-      <w:proofErr w:type="spellStart"/>
-      <w:r>
-        <w:rPr>
-          <w:rFonts w:ascii="Arial" w:hAnsi="Arial" w:cs="Arial"/>
-          <w:sz w:val="25"/>
-          <w:szCs w:val="25"/>
-        </w:rPr>
-        <w:t>Wikitude</w:t>
-      </w:r>
-      <w:proofErr w:type="spellEnd"/>
-      <w:r>
-        <w:rPr>
-          <w:rFonts w:ascii="Arial" w:hAnsi="Arial" w:cs="Arial"/>
-          <w:sz w:val="25"/>
-          <w:szCs w:val="25"/>
-        </w:rPr>
-        <w:t xml:space="preserve"> SDK creates AR experiences by implementing an “</w:t>
+        <w:t xml:space="preserve"> The Wikitude SDK creates AR experiences by implementing an “</w:t>
       </w:r>
       <w:r>
         <w:rPr>
@@ -13474,25 +13036,7 @@
           <w:szCs w:val="25"/>
         </w:rPr>
         <w:lastRenderedPageBreak/>
-        <w:t xml:space="preserve">web view which sits on top of the </w:t>
-      </w:r>
-      <w:proofErr w:type="spellStart"/>
-      <w:r>
-        <w:rPr>
-          <w:rFonts w:ascii="Arial" w:hAnsi="Arial" w:cs="Arial"/>
-          <w:sz w:val="25"/>
-          <w:szCs w:val="25"/>
-        </w:rPr>
-        <w:t>Wikitude</w:t>
-      </w:r>
-      <w:proofErr w:type="spellEnd"/>
-      <w:r>
-        <w:rPr>
-          <w:rFonts w:ascii="Arial" w:hAnsi="Arial" w:cs="Arial"/>
-          <w:sz w:val="25"/>
-          <w:szCs w:val="25"/>
-        </w:rPr>
-        <w:t xml:space="preserve"> camera view and allows developers to control the objects in the camera view”</w:t>
+        <w:t>web view which sits on top of the Wikitude camera view and allows developers to control the objects in the camera view”</w:t>
       </w:r>
       <w:r>
         <w:rPr>
@@ -13540,25 +13084,7 @@
           <w:sz w:val="25"/>
           <w:szCs w:val="25"/>
         </w:rPr>
-        <w:t>awards (</w:t>
-      </w:r>
-      <w:proofErr w:type="spellStart"/>
-      <w:r>
-        <w:rPr>
-          <w:rFonts w:ascii="Arial" w:hAnsi="Arial" w:cs="Arial"/>
-          <w:sz w:val="25"/>
-          <w:szCs w:val="25"/>
-        </w:rPr>
-        <w:t>Wikitude</w:t>
-      </w:r>
-      <w:proofErr w:type="spellEnd"/>
-      <w:r>
-        <w:rPr>
-          <w:rFonts w:ascii="Arial" w:hAnsi="Arial" w:cs="Arial"/>
-          <w:sz w:val="25"/>
-          <w:szCs w:val="25"/>
-        </w:rPr>
-        <w:t xml:space="preserve">, 2012) and </w:t>
+        <w:t xml:space="preserve">awards (Wikitude, 2012) and </w:t>
       </w:r>
       <w:r>
         <w:rPr>
@@ -13574,51 +13100,15 @@
           <w:sz w:val="25"/>
           <w:szCs w:val="25"/>
         </w:rPr>
-        <w:t xml:space="preserve"> (</w:t>
-      </w:r>
-      <w:proofErr w:type="spellStart"/>
-      <w:r>
-        <w:rPr>
-          <w:rFonts w:ascii="Arial" w:hAnsi="Arial" w:cs="Arial"/>
-          <w:sz w:val="25"/>
-          <w:szCs w:val="25"/>
-        </w:rPr>
-        <w:t>Wikitude</w:t>
-      </w:r>
-      <w:proofErr w:type="spellEnd"/>
-      <w:r>
-        <w:rPr>
-          <w:rFonts w:ascii="Arial" w:hAnsi="Arial" w:cs="Arial"/>
-          <w:sz w:val="25"/>
-          <w:szCs w:val="25"/>
-        </w:rPr>
-        <w:t xml:space="preserve">, 2015) </w:t>
-      </w:r>
-      <w:r>
-        <w:rPr>
-          <w:rFonts w:ascii="Arial" w:hAnsi="Arial" w:cs="Arial"/>
-          <w:sz w:val="25"/>
-          <w:szCs w:val="25"/>
-        </w:rPr>
-        <w:t xml:space="preserve">, </w:t>
-      </w:r>
-      <w:proofErr w:type="spellStart"/>
-      <w:r>
-        <w:rPr>
-          <w:rFonts w:ascii="Arial" w:hAnsi="Arial" w:cs="Arial"/>
-          <w:sz w:val="25"/>
-          <w:szCs w:val="25"/>
-        </w:rPr>
-        <w:t>Wikitude</w:t>
-      </w:r>
-      <w:proofErr w:type="spellEnd"/>
-      <w:r>
-        <w:rPr>
-          <w:rFonts w:ascii="Arial" w:hAnsi="Arial" w:cs="Arial"/>
-          <w:sz w:val="25"/>
-          <w:szCs w:val="25"/>
-        </w:rPr>
-        <w:t xml:space="preserve"> provides a vast </w:t>
+        <w:t xml:space="preserve"> (Wikitude, 2015) </w:t>
+      </w:r>
+      <w:r>
+        <w:rPr>
+          <w:rFonts w:ascii="Arial" w:hAnsi="Arial" w:cs="Arial"/>
+          <w:sz w:val="25"/>
+          <w:szCs w:val="25"/>
+        </w:rPr>
+        <w:t xml:space="preserve">, Wikitude provides a vast </w:t>
       </w:r>
       <w:r>
         <w:rPr>
@@ -13650,36 +13140,8 @@
           <w:sz w:val="25"/>
           <w:szCs w:val="25"/>
         </w:rPr>
-        <w:t xml:space="preserve">hy I chose to use </w:t>
-      </w:r>
-      <w:proofErr w:type="spellStart"/>
-      <w:r>
-        <w:rPr>
-          <w:rFonts w:ascii="Arial" w:hAnsi="Arial" w:cs="Arial"/>
-          <w:sz w:val="25"/>
-          <w:szCs w:val="25"/>
-        </w:rPr>
-        <w:t>Wikitude</w:t>
-      </w:r>
-      <w:proofErr w:type="spellEnd"/>
-      <w:r>
-        <w:rPr>
-          <w:rFonts w:ascii="Arial" w:hAnsi="Arial" w:cs="Arial"/>
-          <w:sz w:val="25"/>
-          <w:szCs w:val="25"/>
-        </w:rPr>
-        <w:t xml:space="preserve"> instead of other SDKs such as </w:t>
-      </w:r>
-      <w:proofErr w:type="spellStart"/>
-      <w:r>
-        <w:rPr>
-          <w:rFonts w:ascii="Arial" w:hAnsi="Arial" w:cs="Arial"/>
-          <w:sz w:val="25"/>
-          <w:szCs w:val="25"/>
-        </w:rPr>
-        <w:t>ARmedia</w:t>
-      </w:r>
-      <w:proofErr w:type="spellEnd"/>
+        <w:t>hy I chose to use Wikitude instead of other SDKs such as ARmedia</w:t>
+      </w:r>
       <w:r>
         <w:rPr>
           <w:rFonts w:ascii="Arial" w:hAnsi="Arial" w:cs="Arial"/>
@@ -13705,51 +13167,15 @@
           <w:sz w:val="25"/>
           <w:szCs w:val="25"/>
         </w:rPr>
-        <w:t xml:space="preserve">As can be seen in (fig 2) below, </w:t>
-      </w:r>
-      <w:proofErr w:type="spellStart"/>
-      <w:r>
-        <w:rPr>
-          <w:rFonts w:ascii="Arial" w:hAnsi="Arial" w:cs="Arial"/>
-          <w:sz w:val="25"/>
-          <w:szCs w:val="25"/>
-        </w:rPr>
-        <w:t>Wikitude</w:t>
-      </w:r>
-      <w:proofErr w:type="spellEnd"/>
-      <w:r>
-        <w:rPr>
-          <w:rFonts w:ascii="Arial" w:hAnsi="Arial" w:cs="Arial"/>
-          <w:sz w:val="25"/>
-          <w:szCs w:val="25"/>
-        </w:rPr>
-        <w:t xml:space="preserve"> offers a Java, Objective-C and Java</w:t>
-      </w:r>
-      <w:r>
-        <w:rPr>
-          <w:rFonts w:ascii="Arial" w:hAnsi="Arial" w:cs="Arial"/>
-          <w:sz w:val="25"/>
-          <w:szCs w:val="25"/>
-        </w:rPr>
-        <w:t xml:space="preserve">Script API which, in conjunction with the appropriate plugins, enables full integration with Unity, </w:t>
-      </w:r>
-      <w:proofErr w:type="spellStart"/>
-      <w:r>
-        <w:rPr>
-          <w:rFonts w:ascii="Arial" w:hAnsi="Arial" w:cs="Arial"/>
-          <w:sz w:val="25"/>
-          <w:szCs w:val="25"/>
-        </w:rPr>
-        <w:t>Xamarin</w:t>
-      </w:r>
-      <w:proofErr w:type="spellEnd"/>
-      <w:r>
-        <w:rPr>
-          <w:rFonts w:ascii="Arial" w:hAnsi="Arial" w:cs="Arial"/>
-          <w:sz w:val="25"/>
-          <w:szCs w:val="25"/>
-        </w:rPr>
-        <w:t>, Titanium and Cordova.</w:t>
+        <w:t>As can be seen in (fig 2) below, Wikitude offers a Java, Objective-C and Java</w:t>
+      </w:r>
+      <w:r>
+        <w:rPr>
+          <w:rFonts w:ascii="Arial" w:hAnsi="Arial" w:cs="Arial"/>
+          <w:sz w:val="25"/>
+          <w:szCs w:val="25"/>
+        </w:rPr>
+        <w:t>Script API which, in conjunction with the appropriate plugins, enables full integration with Unity, Xamarin, Titanium and Cordova.</w:t>
       </w:r>
     </w:p>
     <w:p>
@@ -13866,7 +13292,7 @@
           <w:szCs w:val="25"/>
         </w:rPr>
       </w:pPr>
-      <w:bookmarkStart w:id="14" w:name="_Toc511346123"/>
+      <w:bookmarkStart w:id="15" w:name="_Toc511346123"/>
       <w:r>
         <w:t xml:space="preserve">Figure </w:t>
       </w:r>
@@ -13889,25 +13315,9 @@
         <w:fldChar w:fldCharType="end"/>
       </w:r>
       <w:r>
-        <w:t xml:space="preserve"> - </w:t>
-      </w:r>
-      <w:proofErr w:type="spellStart"/>
-      <w:r>
-        <w:t>Wikitude</w:t>
-      </w:r>
-      <w:proofErr w:type="spellEnd"/>
-      <w:r>
-        <w:t xml:space="preserve"> SDK Architecture (</w:t>
-      </w:r>
-      <w:proofErr w:type="spellStart"/>
-      <w:r>
-        <w:t>Wikitude</w:t>
-      </w:r>
-      <w:proofErr w:type="spellEnd"/>
-      <w:r>
-        <w:t>, 2018)</w:t>
-      </w:r>
-      <w:bookmarkEnd w:id="14"/>
+        <w:t xml:space="preserve"> - Wikitude SDK Architecture (Wikitude, 2018)</w:t>
+      </w:r>
+      <w:bookmarkEnd w:id="15"/>
     </w:p>
     <w:p>
       <w:pPr>
@@ -13919,7 +13329,7 @@
           <w:szCs w:val="25"/>
         </w:rPr>
       </w:pPr>
-      <w:bookmarkStart w:id="15" w:name="_Toc511317711"/>
+      <w:bookmarkStart w:id="16" w:name="_Toc511317711"/>
       <w:r>
         <w:rPr>
           <w:rFonts w:ascii="Arial" w:hAnsi="Arial" w:cs="Arial"/>
@@ -13927,7 +13337,7 @@
         </w:rPr>
         <w:t>Design</w:t>
       </w:r>
-      <w:bookmarkEnd w:id="15"/>
+      <w:bookmarkEnd w:id="16"/>
     </w:p>
     <w:p>
       <w:pPr>
@@ -14055,8 +13465,6 @@
           </wp:inline>
         </w:drawing>
       </w:r>
-      <w:bookmarkStart w:id="16" w:name="_GoBack"/>
-      <w:bookmarkEnd w:id="16"/>
     </w:p>
     <w:p>
       <w:pPr>
@@ -14594,25 +14002,7 @@
           <w:sz w:val="25"/>
           <w:szCs w:val="25"/>
         </w:rPr>
-        <w:t xml:space="preserve"> uses the </w:t>
-      </w:r>
-      <w:proofErr w:type="spellStart"/>
-      <w:r>
-        <w:rPr>
-          <w:rFonts w:ascii="Arial" w:hAnsi="Arial" w:cs="Arial"/>
-          <w:sz w:val="25"/>
-          <w:szCs w:val="25"/>
-        </w:rPr>
-        <w:t>Wikitude</w:t>
-      </w:r>
-      <w:proofErr w:type="spellEnd"/>
-      <w:r>
-        <w:rPr>
-          <w:rFonts w:ascii="Arial" w:hAnsi="Arial" w:cs="Arial"/>
-          <w:sz w:val="25"/>
-          <w:szCs w:val="25"/>
-        </w:rPr>
-        <w:t xml:space="preserve"> JavaS</w:t>
+        <w:t xml:space="preserve"> uses the Wikitude JavaS</w:t>
       </w:r>
       <w:r>
         <w:rPr>
@@ -14687,9 +14077,24 @@
           <w:sz w:val="25"/>
           <w:szCs w:val="25"/>
         </w:rPr>
-        <w:t>which everything else is built. “MainActivity.java” gathers the relevant sensor data and also creates an “</w:t>
-      </w:r>
-      <w:proofErr w:type="spellStart"/>
+        <w:t>which everything else is built. “MainActivity.java” gathers the relevant sensor data and also creates an “architectView”</w:t>
+      </w:r>
+      <w:r>
+        <w:rPr>
+          <w:rFonts w:ascii="Arial" w:hAnsi="Arial" w:cs="Arial"/>
+          <w:sz w:val="25"/>
+          <w:szCs w:val="25"/>
+        </w:rPr>
+        <w:t xml:space="preserve">. This </w:t>
+      </w:r>
+      <w:r>
+        <w:rPr>
+          <w:rFonts w:ascii="Arial" w:hAnsi="Arial" w:cs="Arial"/>
+          <w:sz w:val="25"/>
+          <w:szCs w:val="25"/>
+        </w:rPr>
+        <w:t>“</w:t>
+      </w:r>
       <w:r>
         <w:rPr>
           <w:rFonts w:ascii="Arial" w:hAnsi="Arial" w:cs="Arial"/>
@@ -14698,7 +14103,6 @@
         </w:rPr>
         <w:t>architectView</w:t>
       </w:r>
-      <w:proofErr w:type="spellEnd"/>
       <w:r>
         <w:rPr>
           <w:rFonts w:ascii="Arial" w:hAnsi="Arial" w:cs="Arial"/>
@@ -14713,77 +14117,7 @@
           <w:sz w:val="25"/>
           <w:szCs w:val="25"/>
         </w:rPr>
-        <w:t xml:space="preserve">. This </w:t>
-      </w:r>
-      <w:r>
-        <w:rPr>
-          <w:rFonts w:ascii="Arial" w:hAnsi="Arial" w:cs="Arial"/>
-          <w:sz w:val="25"/>
-          <w:szCs w:val="25"/>
-        </w:rPr>
-        <w:t>“</w:t>
-      </w:r>
-      <w:proofErr w:type="spellStart"/>
-      <w:r>
-        <w:rPr>
-          <w:rFonts w:ascii="Arial" w:hAnsi="Arial" w:cs="Arial"/>
-          <w:sz w:val="25"/>
-          <w:szCs w:val="25"/>
-        </w:rPr>
-        <w:t>architectView</w:t>
-      </w:r>
-      <w:proofErr w:type="spellEnd"/>
-      <w:r>
-        <w:rPr>
-          <w:rFonts w:ascii="Arial" w:hAnsi="Arial" w:cs="Arial"/>
-          <w:sz w:val="25"/>
-          <w:szCs w:val="25"/>
-        </w:rPr>
-        <w:t>”</w:t>
-      </w:r>
-      <w:r>
-        <w:rPr>
-          <w:rFonts w:ascii="Arial" w:hAnsi="Arial" w:cs="Arial"/>
-          <w:sz w:val="25"/>
-          <w:szCs w:val="25"/>
-        </w:rPr>
-        <w:t xml:space="preserve"> is part of the </w:t>
-      </w:r>
-      <w:proofErr w:type="spellStart"/>
-      <w:r>
-        <w:rPr>
-          <w:rFonts w:ascii="Arial" w:hAnsi="Arial" w:cs="Arial"/>
-          <w:sz w:val="25"/>
-          <w:szCs w:val="25"/>
-        </w:rPr>
-        <w:t>Wikitude</w:t>
-      </w:r>
-      <w:proofErr w:type="spellEnd"/>
-      <w:r>
-        <w:rPr>
-          <w:rFonts w:ascii="Arial" w:hAnsi="Arial" w:cs="Arial"/>
-          <w:sz w:val="25"/>
-          <w:szCs w:val="25"/>
-        </w:rPr>
-        <w:t xml:space="preserve"> </w:t>
-      </w:r>
-      <w:proofErr w:type="spellStart"/>
-      <w:r>
-        <w:rPr>
-          <w:rFonts w:ascii="Arial" w:hAnsi="Arial" w:cs="Arial"/>
-          <w:sz w:val="25"/>
-          <w:szCs w:val="25"/>
-        </w:rPr>
-        <w:t>Javascript</w:t>
-      </w:r>
-      <w:proofErr w:type="spellEnd"/>
-      <w:r>
-        <w:rPr>
-          <w:rFonts w:ascii="Arial" w:hAnsi="Arial" w:cs="Arial"/>
-          <w:sz w:val="25"/>
-          <w:szCs w:val="25"/>
-        </w:rPr>
-        <w:t xml:space="preserve"> API and is used to create a camera surface </w:t>
+        <w:t xml:space="preserve"> is part of the Wikitude Javascript API and is used to create a camera surface </w:t>
       </w:r>
       <w:r>
         <w:rPr>
@@ -14807,25 +14141,7 @@
           <w:sz w:val="25"/>
           <w:szCs w:val="25"/>
         </w:rPr>
-        <w:t>(</w:t>
-      </w:r>
-      <w:proofErr w:type="spellStart"/>
-      <w:r>
-        <w:rPr>
-          <w:rFonts w:ascii="Arial" w:hAnsi="Arial" w:cs="Arial"/>
-          <w:sz w:val="25"/>
-          <w:szCs w:val="25"/>
-        </w:rPr>
-        <w:t>Wikitude</w:t>
-      </w:r>
-      <w:proofErr w:type="spellEnd"/>
-      <w:r>
-        <w:rPr>
-          <w:rFonts w:ascii="Arial" w:hAnsi="Arial" w:cs="Arial"/>
-          <w:sz w:val="25"/>
-          <w:szCs w:val="25"/>
-        </w:rPr>
-        <w:t>, 2013</w:t>
+        <w:t>(Wikitude, 2013</w:t>
       </w:r>
       <w:r>
         <w:rPr>
@@ -14884,25 +14200,7 @@
           <w:sz w:val="25"/>
           <w:szCs w:val="25"/>
         </w:rPr>
-        <w:t xml:space="preserve">. Naturally, before beginning any development, I ensured that </w:t>
-      </w:r>
-      <w:proofErr w:type="spellStart"/>
-      <w:r>
-        <w:rPr>
-          <w:rFonts w:ascii="Arial" w:hAnsi="Arial" w:cs="Arial"/>
-          <w:sz w:val="25"/>
-          <w:szCs w:val="25"/>
-        </w:rPr>
-        <w:t>Wikitude</w:t>
-      </w:r>
-      <w:proofErr w:type="spellEnd"/>
-      <w:r>
-        <w:rPr>
-          <w:rFonts w:ascii="Arial" w:hAnsi="Arial" w:cs="Arial"/>
-          <w:sz w:val="25"/>
-          <w:szCs w:val="25"/>
-        </w:rPr>
-        <w:t xml:space="preserve"> </w:t>
+        <w:t xml:space="preserve">. Naturally, before beginning any development, I ensured that Wikitude </w:t>
       </w:r>
       <w:r>
         <w:rPr>
@@ -14918,25 +14216,7 @@
           <w:sz w:val="25"/>
           <w:szCs w:val="25"/>
         </w:rPr>
-        <w:t xml:space="preserve"> a Unity plugin, however, I later found out that this plugin has limited functionality and does not support </w:t>
-      </w:r>
-      <w:proofErr w:type="spellStart"/>
-      <w:r>
-        <w:rPr>
-          <w:rFonts w:ascii="Arial" w:hAnsi="Arial" w:cs="Arial"/>
-          <w:sz w:val="25"/>
-          <w:szCs w:val="25"/>
-        </w:rPr>
-        <w:t>Wikitude’s</w:t>
-      </w:r>
-      <w:proofErr w:type="spellEnd"/>
-      <w:r>
-        <w:rPr>
-          <w:rFonts w:ascii="Arial" w:hAnsi="Arial" w:cs="Arial"/>
-          <w:sz w:val="25"/>
-          <w:szCs w:val="25"/>
-        </w:rPr>
-        <w:t xml:space="preserve"> location based augmented reality features. Because of this</w:t>
+        <w:t xml:space="preserve"> a Unity plugin, however, I later found out that this plugin has limited functionality and does not support Wikitude’s location based augmented reality features. Because of this</w:t>
       </w:r>
       <w:r>
         <w:rPr>
@@ -14968,25 +14248,7 @@
           <w:sz w:val="25"/>
           <w:szCs w:val="25"/>
         </w:rPr>
-        <w:t xml:space="preserve"> or to revert to Android Studio and continue using the </w:t>
-      </w:r>
-      <w:proofErr w:type="spellStart"/>
-      <w:r>
-        <w:rPr>
-          <w:rFonts w:ascii="Arial" w:hAnsi="Arial" w:cs="Arial"/>
-          <w:sz w:val="25"/>
-          <w:szCs w:val="25"/>
-        </w:rPr>
-        <w:t>Wikitude</w:t>
-      </w:r>
-      <w:proofErr w:type="spellEnd"/>
-      <w:r>
-        <w:rPr>
-          <w:rFonts w:ascii="Arial" w:hAnsi="Arial" w:cs="Arial"/>
-          <w:sz w:val="25"/>
-          <w:szCs w:val="25"/>
-        </w:rPr>
-        <w:t xml:space="preserve"> plugin. After analysing the other AR SDK alternatives</w:t>
+        <w:t xml:space="preserve"> or to revert to Android Studio and continue using the Wikitude plugin. After analysing the other AR SDK alternatives</w:t>
       </w:r>
       <w:r>
         <w:rPr>
@@ -15010,36 +14272,8 @@
           <w:sz w:val="25"/>
           <w:szCs w:val="25"/>
         </w:rPr>
-        <w:t xml:space="preserve"> and continue using </w:t>
-      </w:r>
-      <w:proofErr w:type="spellStart"/>
-      <w:r>
-        <w:rPr>
-          <w:rFonts w:ascii="Arial" w:hAnsi="Arial" w:cs="Arial"/>
-          <w:sz w:val="25"/>
-          <w:szCs w:val="25"/>
-        </w:rPr>
-        <w:t>Wikitude</w:t>
-      </w:r>
-      <w:proofErr w:type="spellEnd"/>
-      <w:r>
-        <w:rPr>
-          <w:rFonts w:ascii="Arial" w:hAnsi="Arial" w:cs="Arial"/>
-          <w:sz w:val="25"/>
-          <w:szCs w:val="25"/>
-        </w:rPr>
-        <w:t xml:space="preserve">. In the end, this decision was a relatively simple one as </w:t>
-      </w:r>
-      <w:proofErr w:type="spellStart"/>
-      <w:r>
-        <w:rPr>
-          <w:rFonts w:ascii="Arial" w:hAnsi="Arial" w:cs="Arial"/>
-          <w:sz w:val="25"/>
-          <w:szCs w:val="25"/>
-        </w:rPr>
-        <w:t>Wikitude’s</w:t>
-      </w:r>
-      <w:proofErr w:type="spellEnd"/>
+        <w:t xml:space="preserve"> and continue using Wikitude. In the end, this decision was a relatively simple one as Wikitude’s</w:t>
+      </w:r>
       <w:r>
         <w:rPr>
           <w:rFonts w:ascii="Arial" w:hAnsi="Arial" w:cs="Arial"/>
@@ -15168,25 +14402,7 @@
           <w:sz w:val="25"/>
           <w:szCs w:val="25"/>
         </w:rPr>
-        <w:t xml:space="preserve"> passed to the </w:t>
-      </w:r>
-      <w:proofErr w:type="spellStart"/>
-      <w:r>
-        <w:rPr>
-          <w:rFonts w:ascii="Arial" w:hAnsi="Arial" w:cs="Arial"/>
-          <w:sz w:val="25"/>
-          <w:szCs w:val="25"/>
-        </w:rPr>
-        <w:t>architectView</w:t>
-      </w:r>
-      <w:proofErr w:type="spellEnd"/>
-      <w:r>
-        <w:rPr>
-          <w:rFonts w:ascii="Arial" w:hAnsi="Arial" w:cs="Arial"/>
-          <w:sz w:val="25"/>
-          <w:szCs w:val="25"/>
-        </w:rPr>
-        <w:t xml:space="preserve"> as latitude, longitude and elevation (along with accuracy). Originally I used Android’s own location service to facilitate this functionality but after experiencing significant inaccuracies and very poor power usage statistics I</w:t>
+        <w:t xml:space="preserve"> passed to the architectView as latitude, longitude and elevation (along with accuracy). Originally I used Android’s own location service to facilitate this functionality but after experiencing significant inaccuracies and very poor power usage statistics I</w:t>
       </w:r>
       <w:r>
         <w:rPr>
@@ -15269,23 +14485,13 @@
         </w:rPr>
         <w:t>“</w:t>
       </w:r>
-      <w:proofErr w:type="spellStart"/>
-      <w:r>
-        <w:rPr>
-          <w:rFonts w:ascii="Arial" w:hAnsi="Arial" w:cs="Arial"/>
-          <w:sz w:val="25"/>
-          <w:szCs w:val="25"/>
-        </w:rPr>
-        <w:t>ARchitect</w:t>
-      </w:r>
-      <w:proofErr w:type="spellEnd"/>
-      <w:r>
-        <w:rPr>
-          <w:rFonts w:ascii="Arial" w:hAnsi="Arial" w:cs="Arial"/>
-          <w:sz w:val="25"/>
-          <w:szCs w:val="25"/>
-        </w:rPr>
-        <w:t xml:space="preserve"> World</w:t>
+      <w:r>
+        <w:rPr>
+          <w:rFonts w:ascii="Arial" w:hAnsi="Arial" w:cs="Arial"/>
+          <w:sz w:val="25"/>
+          <w:szCs w:val="25"/>
+        </w:rPr>
+        <w:t>ARchitect World</w:t>
       </w:r>
       <w:r>
         <w:rPr>
@@ -15461,95 +14667,23 @@
           <w:sz w:val="25"/>
           <w:szCs w:val="25"/>
         </w:rPr>
-        <w:t xml:space="preserve">My </w:t>
-      </w:r>
-      <w:proofErr w:type="spellStart"/>
-      <w:r>
-        <w:rPr>
-          <w:rFonts w:ascii="Arial" w:hAnsi="Arial" w:cs="Arial"/>
-          <w:sz w:val="25"/>
-          <w:szCs w:val="25"/>
-        </w:rPr>
-        <w:t>ARchitect</w:t>
-      </w:r>
-      <w:proofErr w:type="spellEnd"/>
-      <w:r>
-        <w:rPr>
-          <w:rFonts w:ascii="Arial" w:hAnsi="Arial" w:cs="Arial"/>
-          <w:sz w:val="25"/>
-          <w:szCs w:val="25"/>
-        </w:rPr>
-        <w:t xml:space="preserve"> World is closely modell</w:t>
-      </w:r>
-      <w:r>
-        <w:rPr>
-          <w:rFonts w:ascii="Arial" w:hAnsi="Arial" w:cs="Arial"/>
-          <w:sz w:val="25"/>
-          <w:szCs w:val="25"/>
-        </w:rPr>
-        <w:t xml:space="preserve">ed off of the </w:t>
-      </w:r>
-      <w:proofErr w:type="spellStart"/>
-      <w:r>
-        <w:rPr>
-          <w:rFonts w:ascii="Arial" w:hAnsi="Arial" w:cs="Arial"/>
-          <w:sz w:val="25"/>
-          <w:szCs w:val="25"/>
-        </w:rPr>
-        <w:t>Wikitude</w:t>
-      </w:r>
-      <w:proofErr w:type="spellEnd"/>
-      <w:r>
-        <w:rPr>
-          <w:rFonts w:ascii="Arial" w:hAnsi="Arial" w:cs="Arial"/>
-          <w:sz w:val="25"/>
-          <w:szCs w:val="25"/>
-        </w:rPr>
-        <w:t xml:space="preserve"> example entitled “Browsing POIs” (</w:t>
-      </w:r>
-      <w:proofErr w:type="spellStart"/>
-      <w:r>
-        <w:rPr>
-          <w:rFonts w:ascii="Arial" w:hAnsi="Arial" w:cs="Arial"/>
-          <w:sz w:val="25"/>
-          <w:szCs w:val="25"/>
-        </w:rPr>
-        <w:t>Wikitude</w:t>
-      </w:r>
-      <w:proofErr w:type="spellEnd"/>
-      <w:r>
-        <w:rPr>
-          <w:rFonts w:ascii="Arial" w:hAnsi="Arial" w:cs="Arial"/>
-          <w:sz w:val="25"/>
-          <w:szCs w:val="25"/>
-        </w:rPr>
-        <w:t>, 2013)</w:t>
-      </w:r>
-      <w:r>
-        <w:rPr>
-          <w:rFonts w:ascii="Arial" w:hAnsi="Arial" w:cs="Arial"/>
-          <w:sz w:val="25"/>
-          <w:szCs w:val="25"/>
-        </w:rPr>
-        <w:t xml:space="preserve">. In the example, the GUI is built in HTML and is manipulated using </w:t>
-      </w:r>
-      <w:proofErr w:type="spellStart"/>
-      <w:r>
-        <w:rPr>
-          <w:rFonts w:ascii="Arial" w:hAnsi="Arial" w:cs="Arial"/>
-          <w:sz w:val="25"/>
-          <w:szCs w:val="25"/>
-        </w:rPr>
-        <w:t>Javascript</w:t>
-      </w:r>
-      <w:proofErr w:type="spellEnd"/>
-      <w:r>
-        <w:rPr>
-          <w:rFonts w:ascii="Arial" w:hAnsi="Arial" w:cs="Arial"/>
-          <w:sz w:val="25"/>
-          <w:szCs w:val="25"/>
-        </w:rPr>
-        <w:t xml:space="preserve">. Likewise, </w:t>
+        <w:t>My ARchitect World is closely modell</w:t>
+      </w:r>
+      <w:r>
+        <w:rPr>
+          <w:rFonts w:ascii="Arial" w:hAnsi="Arial" w:cs="Arial"/>
+          <w:sz w:val="25"/>
+          <w:szCs w:val="25"/>
+        </w:rPr>
+        <w:t>ed off of the Wikitude example entitled “Browsing POIs” (Wikitude, 2013)</w:t>
+      </w:r>
+      <w:r>
+        <w:rPr>
+          <w:rFonts w:ascii="Arial" w:hAnsi="Arial" w:cs="Arial"/>
+          <w:sz w:val="25"/>
+          <w:szCs w:val="25"/>
+        </w:rPr>
+        <w:t xml:space="preserve">. In the example, the GUI is built in HTML and is manipulated using Javascript. Likewise, </w:t>
       </w:r>
       <w:r>
         <w:rPr>
@@ -15610,7 +14744,6 @@
         </w:rPr>
         <w:t xml:space="preserve">html page is created over the camera view using jQuery’s “mobile-transparent-ui-overlay.css”. From this starting point, each </w:t>
       </w:r>
-      <w:proofErr w:type="spellStart"/>
       <w:r>
         <w:rPr>
           <w:rFonts w:ascii="Arial" w:hAnsi="Arial" w:cs="Arial"/>
@@ -15618,16 +14751,7 @@
           <w:szCs w:val="25"/>
         </w:rPr>
         <w:lastRenderedPageBreak/>
-        <w:t>Javascript</w:t>
-      </w:r>
-      <w:proofErr w:type="spellEnd"/>
-      <w:r>
-        <w:rPr>
-          <w:rFonts w:ascii="Arial" w:hAnsi="Arial" w:cs="Arial"/>
-          <w:sz w:val="25"/>
-          <w:szCs w:val="25"/>
-        </w:rPr>
-        <w:t xml:space="preserve"> file is loaded, </w:t>
+        <w:t xml:space="preserve">Javascript file is loaded, </w:t>
       </w:r>
       <w:r>
         <w:rPr>
@@ -15684,45 +14808,7 @@
           <w:sz w:val="25"/>
           <w:szCs w:val="25"/>
         </w:rPr>
-        <w:t xml:space="preserve">In this script, a “world” variable is created which defines the AR world and the functions that control it. These functions directly influence the </w:t>
-      </w:r>
-      <w:proofErr w:type="spellStart"/>
-      <w:proofErr w:type="gramStart"/>
-      <w:r>
-        <w:rPr>
-          <w:rFonts w:ascii="Arial" w:hAnsi="Arial" w:cs="Arial"/>
-          <w:sz w:val="25"/>
-          <w:szCs w:val="25"/>
-        </w:rPr>
-        <w:t>gui</w:t>
-      </w:r>
-      <w:proofErr w:type="spellEnd"/>
-      <w:proofErr w:type="gramEnd"/>
-      <w:r>
-        <w:rPr>
-          <w:rFonts w:ascii="Arial" w:hAnsi="Arial" w:cs="Arial"/>
-          <w:sz w:val="25"/>
-          <w:szCs w:val="25"/>
-        </w:rPr>
-        <w:t xml:space="preserve"> as seen by the user and include functionality to update the values of markers as users move between locations, change the amount of markers being displayed based on a user’s preference and handle the </w:t>
-      </w:r>
-      <w:proofErr w:type="spellStart"/>
-      <w:r>
-        <w:rPr>
-          <w:rFonts w:ascii="Arial" w:hAnsi="Arial" w:cs="Arial"/>
-          <w:sz w:val="25"/>
-          <w:szCs w:val="25"/>
-        </w:rPr>
-        <w:t>gui</w:t>
-      </w:r>
-      <w:proofErr w:type="spellEnd"/>
-      <w:r>
-        <w:rPr>
-          <w:rFonts w:ascii="Arial" w:hAnsi="Arial" w:cs="Arial"/>
-          <w:sz w:val="25"/>
-          <w:szCs w:val="25"/>
-        </w:rPr>
-        <w:t xml:space="preserve"> elements as panels are opened and closed. Some of the other</w:t>
+        <w:t>In this script, a “world” variable is created which defines the AR world and the functions that control it. These functions directly influence the gui as seen by the user and include functionality to update the values of markers as users move between locations, change the amount of markers being displayed based on a user’s preference and handle the gui elements as panels are opened and closed. Some of the other</w:t>
       </w:r>
       <w:r>
         <w:rPr>
@@ -15773,7 +14859,6 @@
         </w:rPr>
         <w:t>As the name suggests, the “</w:t>
       </w:r>
-      <w:proofErr w:type="spellStart"/>
       <w:r>
         <w:rPr>
           <w:rFonts w:ascii="Arial" w:hAnsi="Arial" w:cs="Arial"/>
@@ -15782,7 +14867,6 @@
         </w:rPr>
         <w:t>loadPoisFromJsonData</w:t>
       </w:r>
-      <w:proofErr w:type="spellEnd"/>
       <w:r>
         <w:rPr>
           <w:rFonts w:ascii="Arial" w:hAnsi="Arial" w:cs="Arial"/>
@@ -15797,43 +14881,7 @@
           <w:sz w:val="25"/>
           <w:szCs w:val="25"/>
         </w:rPr>
-        <w:t xml:space="preserve"> function loads POIs (points of interest </w:t>
-      </w:r>
-      <w:proofErr w:type="spellStart"/>
-      <w:r>
-        <w:rPr>
-          <w:rFonts w:ascii="Arial" w:hAnsi="Arial" w:cs="Arial"/>
-          <w:sz w:val="25"/>
-          <w:szCs w:val="25"/>
-        </w:rPr>
-        <w:t>a.k.a</w:t>
-      </w:r>
-      <w:proofErr w:type="spellEnd"/>
-      <w:r>
-        <w:rPr>
-          <w:rFonts w:ascii="Arial" w:hAnsi="Arial" w:cs="Arial"/>
-          <w:sz w:val="25"/>
-          <w:szCs w:val="25"/>
-        </w:rPr>
-        <w:t xml:space="preserve"> antennas) from a </w:t>
-      </w:r>
-      <w:proofErr w:type="spellStart"/>
-      <w:r>
-        <w:rPr>
-          <w:rFonts w:ascii="Arial" w:hAnsi="Arial" w:cs="Arial"/>
-          <w:sz w:val="25"/>
-          <w:szCs w:val="25"/>
-        </w:rPr>
-        <w:t>json</w:t>
-      </w:r>
-      <w:proofErr w:type="spellEnd"/>
-      <w:r>
-        <w:rPr>
-          <w:rFonts w:ascii="Arial" w:hAnsi="Arial" w:cs="Arial"/>
-          <w:sz w:val="25"/>
-          <w:szCs w:val="25"/>
-        </w:rPr>
-        <w:t xml:space="preserve"> file stored on the danu6 server. Each POI contains in</w:t>
+        <w:t xml:space="preserve"> function loads POIs (points of interest a.k.a antennas) from a json file stored on the danu6 server. Each POI contains in</w:t>
       </w:r>
       <w:r>
         <w:rPr>
@@ -15873,10 +14921,10 @@
             <v:path o:extrusionok="f" gradientshapeok="t" o:connecttype="rect"/>
             <o:lock v:ext="edit" aspectratio="t"/>
           </v:shapetype>
-          <v:shape id="_x0000_i1025" type="#_x0000_t75" style="width:451.2pt;height:172.8pt" o:ole="">
+          <v:shape id="_x0000_i1058" type="#_x0000_t75" style="width:451.3pt;height:172.9pt" o:ole="">
             <v:imagedata r:id="rId17" o:title="" cropbottom="7665f"/>
           </v:shape>
-          <o:OLEObject Type="Embed" ProgID="Word.OpenDocumentText.12" ShapeID="_x0000_i1025" DrawAspect="Content" ObjectID="_1585093523" r:id="rId18"/>
+          <o:OLEObject Type="Embed" ProgID="Word.OpenDocumentText.12" ShapeID="_x0000_i1058" DrawAspect="Content" ObjectID="_1585094188" r:id="rId18"/>
         </w:object>
       </w:r>
     </w:p>
@@ -15963,43 +15011,7 @@
           <w:sz w:val="25"/>
           <w:szCs w:val="25"/>
         </w:rPr>
-        <w:t xml:space="preserve"> To do this, </w:t>
-      </w:r>
-      <w:proofErr w:type="spellStart"/>
-      <w:r>
-        <w:rPr>
-          <w:rFonts w:ascii="Arial" w:hAnsi="Arial" w:cs="Arial"/>
-          <w:sz w:val="25"/>
-          <w:szCs w:val="25"/>
-        </w:rPr>
-        <w:t>Wikitude’s</w:t>
-      </w:r>
-      <w:proofErr w:type="spellEnd"/>
-      <w:r>
-        <w:rPr>
-          <w:rFonts w:ascii="Arial" w:hAnsi="Arial" w:cs="Arial"/>
-          <w:sz w:val="25"/>
-          <w:szCs w:val="25"/>
-        </w:rPr>
-        <w:t xml:space="preserve"> animation features are used which are described in </w:t>
-      </w:r>
-      <w:proofErr w:type="spellStart"/>
-      <w:r>
-        <w:rPr>
-          <w:rFonts w:ascii="Arial" w:hAnsi="Arial" w:cs="Arial"/>
-          <w:sz w:val="25"/>
-          <w:szCs w:val="25"/>
-        </w:rPr>
-        <w:t>greateer</w:t>
-      </w:r>
-      <w:proofErr w:type="spellEnd"/>
-      <w:r>
-        <w:rPr>
-          <w:rFonts w:ascii="Arial" w:hAnsi="Arial" w:cs="Arial"/>
-          <w:sz w:val="25"/>
-          <w:szCs w:val="25"/>
-        </w:rPr>
-        <w:t xml:space="preserve"> detail below.</w:t>
+        <w:t xml:space="preserve"> To do this, Wikitude’s animation features are used which are described in greateer detail below.</w:t>
       </w:r>
     </w:p>
     <w:p>
@@ -16048,25 +15060,7 @@
           <w:sz w:val="25"/>
           <w:szCs w:val="25"/>
         </w:rPr>
-        <w:t>The “</w:t>
-      </w:r>
-      <w:proofErr w:type="spellStart"/>
-      <w:r>
-        <w:rPr>
-          <w:rFonts w:ascii="Arial" w:hAnsi="Arial" w:cs="Arial"/>
-          <w:sz w:val="25"/>
-          <w:szCs w:val="25"/>
-        </w:rPr>
-        <w:t>initMap</w:t>
-      </w:r>
-      <w:proofErr w:type="spellEnd"/>
-      <w:r>
-        <w:rPr>
-          <w:rFonts w:ascii="Arial" w:hAnsi="Arial" w:cs="Arial"/>
-          <w:sz w:val="25"/>
-          <w:szCs w:val="25"/>
-        </w:rPr>
-        <w:t>” function is</w:t>
+        <w:t>The “initMap” function is</w:t>
       </w:r>
       <w:r>
         <w:rPr>
@@ -16082,25 +15076,7 @@
           <w:sz w:val="25"/>
           <w:szCs w:val="25"/>
         </w:rPr>
-        <w:t>. Once this has been initialized, the “</w:t>
-      </w:r>
-      <w:proofErr w:type="spellStart"/>
-      <w:r>
-        <w:rPr>
-          <w:rFonts w:ascii="Arial" w:hAnsi="Arial" w:cs="Arial"/>
-          <w:sz w:val="25"/>
-          <w:szCs w:val="25"/>
-        </w:rPr>
-        <w:t>initMapMarkers</w:t>
-      </w:r>
-      <w:proofErr w:type="spellEnd"/>
-      <w:r>
-        <w:rPr>
-          <w:rFonts w:ascii="Arial" w:hAnsi="Arial" w:cs="Arial"/>
-          <w:sz w:val="25"/>
-          <w:szCs w:val="25"/>
-        </w:rPr>
-        <w:t>” function is then used</w:t>
+        <w:t>. Once this has been initialized, the “initMapMarkers” function is then used</w:t>
       </w:r>
       <w:r>
         <w:rPr>
@@ -16173,43 +15149,7 @@
           <w:sz w:val="25"/>
           <w:szCs w:val="25"/>
         </w:rPr>
-        <w:t xml:space="preserve">, the animations of the image </w:t>
-      </w:r>
-      <w:proofErr w:type="spellStart"/>
-      <w:r>
-        <w:rPr>
-          <w:rFonts w:ascii="Arial" w:hAnsi="Arial" w:cs="Arial"/>
-          <w:sz w:val="25"/>
-          <w:szCs w:val="25"/>
-        </w:rPr>
-        <w:t>drawables</w:t>
-      </w:r>
-      <w:proofErr w:type="spellEnd"/>
-      <w:r>
-        <w:rPr>
-          <w:rFonts w:ascii="Arial" w:hAnsi="Arial" w:cs="Arial"/>
-          <w:sz w:val="25"/>
-          <w:szCs w:val="25"/>
-        </w:rPr>
-        <w:t xml:space="preserve"> (including idle, active, green etc</w:t>
-      </w:r>
-      <w:proofErr w:type="gramStart"/>
-      <w:r>
-        <w:rPr>
-          <w:rFonts w:ascii="Arial" w:hAnsi="Arial" w:cs="Arial"/>
-          <w:sz w:val="25"/>
-          <w:szCs w:val="25"/>
-        </w:rPr>
-        <w:t>..)</w:t>
-      </w:r>
-      <w:proofErr w:type="gramEnd"/>
-      <w:r>
-        <w:rPr>
-          <w:rFonts w:ascii="Arial" w:hAnsi="Arial" w:cs="Arial"/>
-          <w:sz w:val="25"/>
-          <w:szCs w:val="25"/>
-        </w:rPr>
-        <w:t xml:space="preserve"> and the on-click triggers.</w:t>
+        <w:t>, the animations of the image drawables (including idle, active, green etc..) and the on-click triggers.</w:t>
       </w:r>
       <w:r>
         <w:rPr>
@@ -16218,25 +15158,7 @@
           <w:szCs w:val="25"/>
         </w:rPr>
         <w:br/>
-        <w:t xml:space="preserve">The </w:t>
-      </w:r>
-      <w:proofErr w:type="spellStart"/>
-      <w:r>
-        <w:rPr>
-          <w:rFonts w:ascii="Arial" w:hAnsi="Arial" w:cs="Arial"/>
-          <w:sz w:val="25"/>
-          <w:szCs w:val="25"/>
-        </w:rPr>
-        <w:t>Wikitude</w:t>
-      </w:r>
-      <w:proofErr w:type="spellEnd"/>
-      <w:r>
-        <w:rPr>
-          <w:rFonts w:ascii="Arial" w:hAnsi="Arial" w:cs="Arial"/>
-          <w:sz w:val="25"/>
-          <w:szCs w:val="25"/>
-        </w:rPr>
-        <w:t xml:space="preserve"> SDK offers an Animation group class which is used to dictate how each animation should flow. By creating different animation properties and then adding them to an animation group, changing the colours of markers based on expected SNR is achieved</w:t>
+        <w:t>The Wikitude SDK offers an Animation group class which is used to dictate how each animation should flow. By creating different animation properties and then adding them to an animation group, changing the colours of markers based on expected SNR is achieved</w:t>
       </w:r>
     </w:p>
     <w:p>
@@ -16334,43 +15256,7 @@
           <w:sz w:val="25"/>
           <w:szCs w:val="25"/>
         </w:rPr>
-        <w:t>To calculate the link budget between the receiver and transmitter, signal.js reads the power (</w:t>
-      </w:r>
-      <w:proofErr w:type="spellStart"/>
-      <w:r>
-        <w:rPr>
-          <w:rFonts w:ascii="Arial" w:hAnsi="Arial" w:cs="Arial"/>
-          <w:sz w:val="25"/>
-          <w:szCs w:val="25"/>
-        </w:rPr>
-        <w:t>dBm</w:t>
-      </w:r>
-      <w:proofErr w:type="spellEnd"/>
-      <w:r>
-        <w:rPr>
-          <w:rFonts w:ascii="Arial" w:hAnsi="Arial" w:cs="Arial"/>
-          <w:sz w:val="25"/>
-          <w:szCs w:val="25"/>
-        </w:rPr>
-        <w:t>), frequency (MHz) and gain (</w:t>
-      </w:r>
-      <w:proofErr w:type="spellStart"/>
-      <w:r>
-        <w:rPr>
-          <w:rFonts w:ascii="Arial" w:hAnsi="Arial" w:cs="Arial"/>
-          <w:sz w:val="25"/>
-          <w:szCs w:val="25"/>
-        </w:rPr>
-        <w:t>dBi</w:t>
-      </w:r>
-      <w:proofErr w:type="spellEnd"/>
-      <w:r>
-        <w:rPr>
-          <w:rFonts w:ascii="Arial" w:hAnsi="Arial" w:cs="Arial"/>
-          <w:sz w:val="25"/>
-          <w:szCs w:val="25"/>
-        </w:rPr>
-        <w:t>) of the transmitter</w:t>
+        <w:t>To calculate the link budget between the receiver and transmitter, signal.js reads the power (dBm), frequency (MHz) and gain (dBi) of the transmitter</w:t>
       </w:r>
       <w:r>
         <w:rPr>
@@ -16685,25 +15571,7 @@
           <w:sz w:val="25"/>
           <w:szCs w:val="25"/>
         </w:rPr>
-        <w:t xml:space="preserve"> nativedetailscreen.js and which uses a function called “</w:t>
-      </w:r>
-      <w:proofErr w:type="spellStart"/>
-      <w:r>
-        <w:rPr>
-          <w:rFonts w:ascii="Arial" w:hAnsi="Arial" w:cs="Arial"/>
-          <w:sz w:val="25"/>
-          <w:szCs w:val="25"/>
-        </w:rPr>
-        <w:t>findCoord</w:t>
-      </w:r>
-      <w:proofErr w:type="spellEnd"/>
-      <w:r>
-        <w:rPr>
-          <w:rFonts w:ascii="Arial" w:hAnsi="Arial" w:cs="Arial"/>
-          <w:sz w:val="25"/>
-          <w:szCs w:val="25"/>
-        </w:rPr>
-        <w:t>”</w:t>
+        <w:t xml:space="preserve"> nativedetailscreen.js and which uses a function called “findCoord”</w:t>
       </w:r>
       <w:r>
         <w:rPr>
@@ -16719,25 +15587,7 @@
           <w:sz w:val="25"/>
           <w:szCs w:val="25"/>
         </w:rPr>
-        <w:t>”</w:t>
-      </w:r>
-      <w:proofErr w:type="spellStart"/>
-      <w:r>
-        <w:rPr>
-          <w:rFonts w:ascii="Arial" w:hAnsi="Arial" w:cs="Arial"/>
-          <w:sz w:val="25"/>
-          <w:szCs w:val="25"/>
-        </w:rPr>
-        <w:t>findCoord</w:t>
-      </w:r>
-      <w:proofErr w:type="spellEnd"/>
-      <w:r>
-        <w:rPr>
-          <w:rFonts w:ascii="Arial" w:hAnsi="Arial" w:cs="Arial"/>
-          <w:sz w:val="25"/>
-          <w:szCs w:val="25"/>
-        </w:rPr>
-        <w:t xml:space="preserve">” first uses the location and azimuth of the transmitter, along with the distance from the user to calculate the co-ordinates of a point on a line originating from the transmitter, faced towards the azimuth, at the user’s distance. The sector filtering function found in nativedetailscreen.js finds these co-ordinates for each sector on a mast and then shows only the transmitter yielding the closest co-ordinates. </w:t>
+        <w:t xml:space="preserve">”findCoord” first uses the location and azimuth of the transmitter, along with the distance from the user to calculate the co-ordinates of a point on a line originating from the transmitter, faced towards the azimuth, at the user’s distance. The sector filtering function found in nativedetailscreen.js finds these co-ordinates for each sector on a mast and then shows only the transmitter yielding the closest co-ordinates. </w:t>
       </w:r>
     </w:p>
     <w:bookmarkStart w:id="33" w:name="_MON_1585011143"/>
@@ -16755,10 +15605,10 @@
           <w:szCs w:val="25"/>
         </w:rPr>
         <w:object w:dxaOrig="9026" w:dyaOrig="6972">
-          <v:shape id="_x0000_i1026" type="#_x0000_t75" style="width:451.2pt;height:325.8pt" o:ole="">
+          <v:shape id="_x0000_i1059" type="#_x0000_t75" style="width:451.3pt;height:325.6pt" o:ole="">
             <v:imagedata r:id="rId19" o:title="" cropbottom="4202f"/>
           </v:shape>
-          <o:OLEObject Type="Embed" ProgID="Word.OpenDocumentText.12" ShapeID="_x0000_i1026" DrawAspect="Content" ObjectID="_1585093524" r:id="rId20"/>
+          <o:OLEObject Type="Embed" ProgID="Word.OpenDocumentText.12" ShapeID="_x0000_i1059" DrawAspect="Content" ObjectID="_1585094189" r:id="rId20"/>
         </w:object>
       </w:r>
     </w:p>
@@ -16793,15 +15643,7 @@
         <w:t xml:space="preserve"> - </w:t>
       </w:r>
       <w:r>
-        <w:t>"</w:t>
-      </w:r>
-      <w:proofErr w:type="spellStart"/>
-      <w:r>
-        <w:t>findCoord</w:t>
-      </w:r>
-      <w:proofErr w:type="spellEnd"/>
-      <w:r>
-        <w:t>" Function</w:t>
+        <w:t>"findCoord" Function</w:t>
       </w:r>
       <w:bookmarkEnd w:id="34"/>
     </w:p>
@@ -16997,25 +15839,7 @@
           <w:sz w:val="25"/>
           <w:szCs w:val="25"/>
         </w:rPr>
-        <w:t xml:space="preserve">As can be seen in </w:t>
-      </w:r>
-      <w:proofErr w:type="spellStart"/>
-      <w:r>
-        <w:rPr>
-          <w:rFonts w:ascii="Arial" w:hAnsi="Arial" w:cs="Arial"/>
-          <w:sz w:val="25"/>
-          <w:szCs w:val="25"/>
-        </w:rPr>
-        <w:t>fig.xx</w:t>
-      </w:r>
-      <w:proofErr w:type="spellEnd"/>
-      <w:r>
-        <w:rPr>
-          <w:rFonts w:ascii="Arial" w:hAnsi="Arial" w:cs="Arial"/>
-          <w:sz w:val="25"/>
-          <w:szCs w:val="25"/>
-        </w:rPr>
-        <w:t xml:space="preserve"> </w:t>
+        <w:t xml:space="preserve">As can be seen in fig.xx </w:t>
       </w:r>
       <w:r>
         <w:rPr>
@@ -17090,25 +15914,7 @@
           <w:sz w:val="25"/>
           <w:szCs w:val="25"/>
         </w:rPr>
-        <w:t xml:space="preserve">. In addition to this, each time the table is edited and the results sent to the database, a “select” query is used to retrieve the entire contents of the database which is then piped into a </w:t>
-      </w:r>
-      <w:proofErr w:type="spellStart"/>
-      <w:r>
-        <w:rPr>
-          <w:rFonts w:ascii="Arial" w:hAnsi="Arial" w:cs="Arial"/>
-          <w:sz w:val="25"/>
-          <w:szCs w:val="25"/>
-        </w:rPr>
-        <w:t>json</w:t>
-      </w:r>
-      <w:proofErr w:type="spellEnd"/>
-      <w:r>
-        <w:rPr>
-          <w:rFonts w:ascii="Arial" w:hAnsi="Arial" w:cs="Arial"/>
-          <w:sz w:val="25"/>
-          <w:szCs w:val="25"/>
-        </w:rPr>
-        <w:t xml:space="preserve"> file wh</w:t>
+        <w:t>. In addition to this, each time the table is edited and the results sent to the database, a “select” query is used to retrieve the entire contents of the database which is then piped into a json file wh</w:t>
       </w:r>
       <w:r>
         <w:rPr>
@@ -17374,49 +16180,21 @@
         </w:rPr>
         <w:t xml:space="preserve">LTE </w:t>
       </w:r>
-      <w:proofErr w:type="spellStart"/>
-      <w:r>
-        <w:rPr>
-          <w:rFonts w:ascii="Arial" w:hAnsi="Arial" w:cs="Arial"/>
-          <w:sz w:val="25"/>
-          <w:szCs w:val="25"/>
-        </w:rPr>
-        <w:t>Axion</w:t>
-      </w:r>
-      <w:proofErr w:type="spellEnd"/>
-      <w:r>
-        <w:rPr>
-          <w:rFonts w:ascii="Arial" w:hAnsi="Arial" w:cs="Arial"/>
-          <w:sz w:val="25"/>
-          <w:szCs w:val="25"/>
-        </w:rPr>
-        <w:t xml:space="preserve"> 7 mini </w:t>
-      </w:r>
-      <w:r>
-        <w:rPr>
-          <w:rFonts w:ascii="Arial" w:hAnsi="Arial" w:cs="Arial"/>
-          <w:sz w:val="25"/>
-          <w:szCs w:val="25"/>
-        </w:rPr>
-        <w:t xml:space="preserve">smartphone running Android version 6.0.1 and the second being a Lenovo TB-8504F tablet running Android version 7.1.1. To test the performance of the application on each of these, I downloaded </w:t>
-      </w:r>
-      <w:proofErr w:type="spellStart"/>
-      <w:r>
-        <w:rPr>
-          <w:rFonts w:ascii="Arial" w:hAnsi="Arial" w:cs="Arial"/>
-          <w:sz w:val="25"/>
-          <w:szCs w:val="25"/>
-        </w:rPr>
-        <w:t>Sytem</w:t>
-      </w:r>
-      <w:proofErr w:type="spellEnd"/>
-      <w:r>
-        <w:rPr>
-          <w:rFonts w:ascii="Arial" w:hAnsi="Arial" w:cs="Arial"/>
-          <w:sz w:val="25"/>
-          <w:szCs w:val="25"/>
-        </w:rPr>
-        <w:t xml:space="preserve"> Panel 2 (SystemPanel2, 2018) on both devices, killed all unnecessary processes on each device and performed a typical use-case </w:t>
+      <w:r>
+        <w:rPr>
+          <w:rFonts w:ascii="Arial" w:hAnsi="Arial" w:cs="Arial"/>
+          <w:sz w:val="25"/>
+          <w:szCs w:val="25"/>
+        </w:rPr>
+        <w:t xml:space="preserve">Axion 7 mini </w:t>
+      </w:r>
+      <w:r>
+        <w:rPr>
+          <w:rFonts w:ascii="Arial" w:hAnsi="Arial" w:cs="Arial"/>
+          <w:sz w:val="25"/>
+          <w:szCs w:val="25"/>
+        </w:rPr>
+        <w:t xml:space="preserve">smartphone running Android version 6.0.1 and the second being a Lenovo TB-8504F tablet running Android version 7.1.1. To test the performance of the application on each of these, I downloaded Sytem Panel 2 (SystemPanel2, 2018) on both devices, killed all unnecessary processes on each device and performed a typical use-case </w:t>
       </w:r>
       <w:r>
         <w:rPr>
@@ -17553,7 +16331,7 @@
                                 <wp:inline distT="0" distB="0" distL="0" distR="0" wp14:anchorId="65AC45EC" wp14:editId="1D035863">
                                   <wp:extent cx="6510867" cy="2973343"/>
                                   <wp:effectExtent l="0" t="0" r="4445" b="0"/>
-                                  <wp:docPr id="198" name="Picture 198" descr="C:\Users\cornwall\Desktop\8AND9.PNG"/>
+                                  <wp:docPr id="200" name="Picture 200" descr="C:\Users\cornwall\Desktop\8AND9.PNG"/>
                                   <wp:cNvGraphicFramePr>
                                     <a:graphicFrameLocks xmlns:a="http://schemas.openxmlformats.org/drawingml/2006/main" noChangeAspect="1"/>
                                   </wp:cNvGraphicFramePr>
@@ -17618,7 +16396,7 @@
           </mc:Choice>
           <mc:Fallback>
             <w:pict>
-              <v:shape w14:anchorId="6743613A" id="_x0000_s1035" type="#_x0000_t202" style="position:absolute;left:0;text-align:left;margin-left:-22.7pt;margin-top:44pt;width:521.9pt;height:224.65pt;z-index:251739136;visibility:visible;mso-wrap-style:square;mso-width-percent:0;mso-height-percent:0;mso-wrap-distance-left:9pt;mso-wrap-distance-top:3.6pt;mso-wrap-distance-right:9pt;mso-wrap-distance-bottom:3.6pt;mso-position-horizontal:absolute;mso-position-horizontal-relative:margin;mso-position-vertical:absolute;mso-position-vertical-relative:text;mso-width-percent:0;mso-height-percent:0;mso-width-relative:margin;mso-height-relative:margin;v-text-anchor:top" o:gfxdata="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" stroked="f">
+              <v:shape w14:anchorId="6743613A" id="_x0000_s1035" type="#_x0000_t202" style="position:absolute;left:0;text-align:left;margin-left:-22.7pt;margin-top:44pt;width:521.9pt;height:224.65pt;z-index:251739136;visibility:visible;mso-wrap-style:square;mso-width-percent:0;mso-height-percent:0;mso-wrap-distance-left:9pt;mso-wrap-distance-top:3.6pt;mso-wrap-distance-right:9pt;mso-wrap-distance-bottom:3.6pt;mso-position-horizontal:absolute;mso-position-horizontal-relative:margin;mso-position-vertical:absolute;mso-position-vertical-relative:text;mso-width-percent:0;mso-height-percent:0;mso-width-relative:margin;mso-height-relative:margin;v-text-anchor:top" o:gfxdata="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" stroked="f">
                 <v:textbox inset="0,0,0,0">
                   <w:txbxContent>
                     <w:p>
@@ -17634,7 +16412,7 @@
                           <wp:inline distT="0" distB="0" distL="0" distR="0" wp14:anchorId="65AC45EC" wp14:editId="1D035863">
                             <wp:extent cx="6510867" cy="2973343"/>
                             <wp:effectExtent l="0" t="0" r="4445" b="0"/>
-                            <wp:docPr id="198" name="Picture 198" descr="C:\Users\cornwall\Desktop\8AND9.PNG"/>
+                            <wp:docPr id="200" name="Picture 200" descr="C:\Users\cornwall\Desktop\8AND9.PNG"/>
                             <wp:cNvGraphicFramePr>
                               <a:graphicFrameLocks xmlns:a="http://schemas.openxmlformats.org/drawingml/2006/main" noChangeAspect="1"/>
                             </wp:cNvGraphicFramePr>
@@ -17795,7 +16573,7 @@
                                 <wp:inline distT="0" distB="0" distL="0" distR="0" wp14:anchorId="4B95A877" wp14:editId="476CBA71">
                                   <wp:extent cx="3115096" cy="2334684"/>
                                   <wp:effectExtent l="133350" t="114300" r="123825" b="142240"/>
-                                  <wp:docPr id="136" name="Picture 136" descr="https://scontent.fdub4-1.fna.fbcdn.net/v/t1.0-9/30260980_2375884775770981_8585370089736372224_n.jpg?_nc_cat=0&amp;oh=709f65d5411957616f74ed818d8cd570&amp;oe=5B2E6C26"/>
+                                  <wp:docPr id="201" name="Picture 201" descr="https://scontent.fdub4-1.fna.fbcdn.net/v/t1.0-9/30260980_2375884775770981_8585370089736372224_n.jpg?_nc_cat=0&amp;oh=709f65d5411957616f74ed818d8cd570&amp;oe=5B2E6C26"/>
                                   <wp:cNvGraphicFramePr>
                                     <a:graphicFrameLocks xmlns:a="http://schemas.openxmlformats.org/drawingml/2006/main" noChangeAspect="1"/>
                                   </wp:cNvGraphicFramePr>
@@ -17922,7 +16700,7 @@
           </mc:Choice>
           <mc:Fallback>
             <w:pict>
-              <v:shape id="_x0000_s1036" type="#_x0000_t202" style="position:absolute;margin-left:-29.35pt;margin-top:18pt;width:265.3pt;height:225.15pt;z-index:251693056;visibility:visible;mso-wrap-style:square;mso-width-percent:0;mso-height-percent:0;mso-wrap-distance-left:9pt;mso-wrap-distance-top:3.6pt;mso-wrap-distance-right:9pt;mso-wrap-distance-bottom:3.6pt;mso-position-horizontal:absolute;mso-position-horizontal-relative:text;mso-position-vertical:absolute;mso-position-vertical-relative:text;mso-width-percent:0;mso-height-percent:0;mso-width-relative:margin;mso-height-relative:margin;v-text-anchor:top" o:gfxdata="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" stroked="f">
+              <v:shape id="_x0000_s1036" type="#_x0000_t202" style="position:absolute;margin-left:-29.35pt;margin-top:18pt;width:265.3pt;height:225.15pt;z-index:251693056;visibility:visible;mso-wrap-style:square;mso-width-percent:0;mso-height-percent:0;mso-wrap-distance-left:9pt;mso-wrap-distance-top:3.6pt;mso-wrap-distance-right:9pt;mso-wrap-distance-bottom:3.6pt;mso-position-horizontal:absolute;mso-position-horizontal-relative:text;mso-position-vertical:absolute;mso-position-vertical-relative:text;mso-width-percent:0;mso-height-percent:0;mso-width-relative:margin;mso-height-relative:margin;v-text-anchor:top" o:gfxdata="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" stroked="f">
                 <v:textbox inset="0,0,0,0">
                   <w:txbxContent>
                     <w:p>
@@ -17941,7 +16719,7 @@
                           <wp:inline distT="0" distB="0" distL="0" distR="0" wp14:anchorId="4B95A877" wp14:editId="476CBA71">
                             <wp:extent cx="3115096" cy="2334684"/>
                             <wp:effectExtent l="133350" t="114300" r="123825" b="142240"/>
-                            <wp:docPr id="136" name="Picture 136" descr="https://scontent.fdub4-1.fna.fbcdn.net/v/t1.0-9/30260980_2375884775770981_8585370089736372224_n.jpg?_nc_cat=0&amp;oh=709f65d5411957616f74ed818d8cd570&amp;oe=5B2E6C26"/>
+                            <wp:docPr id="201" name="Picture 201" descr="https://scontent.fdub4-1.fna.fbcdn.net/v/t1.0-9/30260980_2375884775770981_8585370089736372224_n.jpg?_nc_cat=0&amp;oh=709f65d5411957616f74ed818d8cd570&amp;oe=5B2E6C26"/>
                             <wp:cNvGraphicFramePr>
                               <a:graphicFrameLocks xmlns:a="http://schemas.openxmlformats.org/drawingml/2006/main" noChangeAspect="1"/>
                             </wp:cNvGraphicFramePr>
@@ -18122,7 +16900,7 @@
                                 <wp:inline distT="0" distB="0" distL="0" distR="0" wp14:anchorId="149ADA26" wp14:editId="13AF97F5">
                                   <wp:extent cx="3089626" cy="2317538"/>
                                   <wp:effectExtent l="133350" t="114300" r="130175" b="140335"/>
-                                  <wp:docPr id="137" name="Picture 137" descr="C:\Users\cornwall\Downloads\Screenshot_20180407-181648.png"/>
+                                  <wp:docPr id="202" name="Picture 202" descr="C:\Users\cornwall\Downloads\Screenshot_20180407-181648.png"/>
                                   <wp:cNvGraphicFramePr>
                                     <a:graphicFrameLocks xmlns:a="http://schemas.openxmlformats.org/drawingml/2006/main" noChangeAspect="1"/>
                                   </wp:cNvGraphicFramePr>
@@ -18249,7 +17027,7 @@
                           <wp:inline distT="0" distB="0" distL="0" distR="0" wp14:anchorId="149ADA26" wp14:editId="13AF97F5">
                             <wp:extent cx="3089626" cy="2317538"/>
                             <wp:effectExtent l="133350" t="114300" r="130175" b="140335"/>
-                            <wp:docPr id="137" name="Picture 137" descr="C:\Users\cornwall\Downloads\Screenshot_20180407-181648.png"/>
+                            <wp:docPr id="202" name="Picture 202" descr="C:\Users\cornwall\Downloads\Screenshot_20180407-181648.png"/>
                             <wp:cNvGraphicFramePr>
                               <a:graphicFrameLocks xmlns:a="http://schemas.openxmlformats.org/drawingml/2006/main" noChangeAspect="1"/>
                             </wp:cNvGraphicFramePr>
@@ -18442,7 +17220,7 @@
           </mc:Choice>
           <mc:Fallback>
             <w:pict>
-              <v:shape w14:anchorId="6743613A" id="_x0000_s1038" type="#_x0000_t202" style="position:absolute;margin-left:254pt;margin-top:20.5pt;width:212.65pt;height:20pt;z-index:251737088;visibility:visible;mso-wrap-style:square;mso-width-percent:0;mso-height-percent:0;mso-wrap-distance-left:9pt;mso-wrap-distance-top:3.6pt;mso-wrap-distance-right:9pt;mso-wrap-distance-bottom:3.6pt;mso-position-horizontal:absolute;mso-position-horizontal-relative:text;mso-position-vertical:absolute;mso-position-vertical-relative:text;mso-width-percent:0;mso-height-percent:0;mso-width-relative:margin;mso-height-relative:margin;v-text-anchor:top" o:gfxdata="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" stroked="f">
+              <v:shape w14:anchorId="6743613A" id="_x0000_s1038" type="#_x0000_t202" style="position:absolute;margin-left:254pt;margin-top:20.5pt;width:212.65pt;height:20pt;z-index:251737088;visibility:visible;mso-wrap-style:square;mso-width-percent:0;mso-height-percent:0;mso-wrap-distance-left:9pt;mso-wrap-distance-top:3.6pt;mso-wrap-distance-right:9pt;mso-wrap-distance-bottom:3.6pt;mso-position-horizontal:absolute;mso-position-horizontal-relative:text;mso-position-vertical:absolute;mso-position-vertical-relative:text;mso-width-percent:0;mso-height-percent:0;mso-width-relative:margin;mso-height-relative:margin;v-text-anchor:top" o:gfxdata="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" stroked="f">
                 <v:textbox>
                   <w:txbxContent>
                     <w:p>
@@ -18696,7 +17474,7 @@
           </mc:Choice>
           <mc:Fallback>
             <w:pict>
-              <v:shape id="_x0000_s1039" type="#_x0000_t202" style="position:absolute;left:0;text-align:left;margin-left:22pt;margin-top:221.3pt;width:412.65pt;height:54.65pt;z-index:-251620352;visibility:visible;mso-wrap-style:square;mso-width-percent:0;mso-height-percent:0;mso-wrap-distance-left:9pt;mso-wrap-distance-top:3.6pt;mso-wrap-distance-right:9pt;mso-wrap-distance-bottom:3.6pt;mso-position-horizontal:absolute;mso-position-horizontal-relative:margin;mso-position-vertical:absolute;mso-position-vertical-relative:text;mso-width-percent:0;mso-height-percent:0;mso-width-relative:margin;mso-height-relative:margin;v-text-anchor:top" o:gfxdata="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" stroked="f">
+              <v:shape id="_x0000_s1039" type="#_x0000_t202" style="position:absolute;left:0;text-align:left;margin-left:22pt;margin-top:221.3pt;width:412.65pt;height:54.65pt;z-index:-251620352;visibility:visible;mso-wrap-style:square;mso-width-percent:0;mso-height-percent:0;mso-wrap-distance-left:9pt;mso-wrap-distance-top:3.6pt;mso-wrap-distance-right:9pt;mso-wrap-distance-bottom:3.6pt;mso-position-horizontal:absolute;mso-position-horizontal-relative:margin;mso-position-vertical:absolute;mso-position-vertical-relative:text;mso-width-percent:0;mso-height-percent:0;mso-width-relative:margin;mso-height-relative:margin;v-text-anchor:top" o:gfxdata="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" stroked="f">
                 <v:textbox>
                   <w:txbxContent>
                     <w:p>
@@ -18869,7 +17647,7 @@
           </mc:Choice>
           <mc:Fallback>
             <w:pict>
-              <v:shape id="_x0000_s1040" type="#_x0000_t202" style="position:absolute;margin-left:0;margin-top:265.25pt;width:207.35pt;height:18.65pt;z-index:-251618304;visibility:visible;mso-wrap-style:square;mso-width-percent:0;mso-height-percent:0;mso-wrap-distance-left:9pt;mso-wrap-distance-top:3.6pt;mso-wrap-distance-right:9pt;mso-wrap-distance-bottom:3.6pt;mso-position-horizontal:left;mso-position-horizontal-relative:margin;mso-position-vertical:absolute;mso-position-vertical-relative:text;mso-width-percent:0;mso-height-percent:0;mso-width-relative:margin;mso-height-relative:margin;v-text-anchor:top" o:gfxdata="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" stroked="f">
+              <v:shape id="_x0000_s1040" type="#_x0000_t202" style="position:absolute;margin-left:0;margin-top:265.25pt;width:207.35pt;height:18.65pt;z-index:-251618304;visibility:visible;mso-wrap-style:square;mso-width-percent:0;mso-height-percent:0;mso-wrap-distance-left:9pt;mso-wrap-distance-top:3.6pt;mso-wrap-distance-right:9pt;mso-wrap-distance-bottom:3.6pt;mso-position-horizontal:left;mso-position-horizontal-relative:margin;mso-position-vertical:absolute;mso-position-vertical-relative:text;mso-width-percent:0;mso-height-percent:0;mso-width-relative:margin;mso-height-relative:margin;v-text-anchor:top" o:gfxdata="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" stroked="f">
                 <v:textbox>
                   <w:txbxContent>
                     <w:p>
@@ -18965,7 +17743,7 @@
           </mc:Choice>
           <mc:Fallback>
             <w:pict>
-              <v:shape id="_x0000_s1041" type="#_x0000_t202" style="position:absolute;margin-left:245.3pt;margin-top:265.25pt;width:212.4pt;height:19.3pt;z-index:-251616256;visibility:visible;mso-wrap-style:square;mso-width-percent:0;mso-height-percent:0;mso-wrap-distance-left:9pt;mso-wrap-distance-top:3.6pt;mso-wrap-distance-right:9pt;mso-wrap-distance-bottom:3.6pt;mso-position-horizontal:absolute;mso-position-horizontal-relative:margin;mso-position-vertical:absolute;mso-position-vertical-relative:text;mso-width-percent:0;mso-height-percent:0;mso-width-relative:margin;mso-height-relative:margin;v-text-anchor:top" o:gfxdata="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" stroked="f">
+              <v:shape id="_x0000_s1041" type="#_x0000_t202" style="position:absolute;margin-left:245.3pt;margin-top:265.25pt;width:212.4pt;height:19.3pt;z-index:-251616256;visibility:visible;mso-wrap-style:square;mso-width-percent:0;mso-height-percent:0;mso-wrap-distance-left:9pt;mso-wrap-distance-top:3.6pt;mso-wrap-distance-right:9pt;mso-wrap-distance-bottom:3.6pt;mso-position-horizontal:absolute;mso-position-horizontal-relative:margin;mso-position-vertical:absolute;mso-position-vertical-relative:text;mso-width-percent:0;mso-height-percent:0;mso-width-relative:margin;mso-height-relative:margin;v-text-anchor:top" o:gfxdata="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" stroked="f">
                 <v:textbox>
                   <w:txbxContent>
                     <w:p>
@@ -19430,7 +18208,7 @@
                                 <wp:inline distT="0" distB="0" distL="0" distR="0" wp14:anchorId="76D4655D" wp14:editId="4D419706">
                                   <wp:extent cx="1600200" cy="3561494"/>
                                   <wp:effectExtent l="133350" t="114300" r="133350" b="172720"/>
-                                  <wp:docPr id="28" name="Picture 28"/>
+                                  <wp:docPr id="203" name="Picture 203"/>
                                   <wp:cNvGraphicFramePr>
                                     <a:graphicFrameLocks xmlns:a="http://schemas.openxmlformats.org/drawingml/2006/main" noChangeAspect="1"/>
                                   </wp:cNvGraphicFramePr>
@@ -19527,7 +18305,7 @@
           </mc:Choice>
           <mc:Fallback>
             <w:pict>
-              <v:shape id="_x0000_s1042" type="#_x0000_t202" style="position:absolute;left:0;text-align:left;margin-left:412.65pt;margin-top:20.6pt;width:163.1pt;height:301.35pt;z-index:-251634688;visibility:visible;mso-wrap-style:square;mso-width-percent:0;mso-height-percent:0;mso-wrap-distance-left:9pt;mso-wrap-distance-top:3.6pt;mso-wrap-distance-right:9pt;mso-wrap-distance-bottom:3.6pt;mso-position-horizontal:absolute;mso-position-horizontal-relative:page;mso-position-vertical:absolute;mso-position-vertical-relative:text;mso-width-percent:0;mso-height-percent:0;mso-width-relative:margin;mso-height-relative:margin;v-text-anchor:top" o:gfxdata="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" stroked="f">
+              <v:shape id="_x0000_s1042" type="#_x0000_t202" style="position:absolute;left:0;text-align:left;margin-left:412.65pt;margin-top:20.6pt;width:163.1pt;height:301.35pt;z-index:-251634688;visibility:visible;mso-wrap-style:square;mso-width-percent:0;mso-height-percent:0;mso-wrap-distance-left:9pt;mso-wrap-distance-top:3.6pt;mso-wrap-distance-right:9pt;mso-wrap-distance-bottom:3.6pt;mso-position-horizontal:absolute;mso-position-horizontal-relative:page;mso-position-vertical:absolute;mso-position-vertical-relative:text;mso-width-percent:0;mso-height-percent:0;mso-width-relative:margin;mso-height-relative:margin;v-text-anchor:top" o:gfxdata="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" stroked="f">
                 <v:textbox inset="0">
                   <w:txbxContent>
                     <w:p>
@@ -19543,7 +18321,7 @@
                           <wp:inline distT="0" distB="0" distL="0" distR="0" wp14:anchorId="76D4655D" wp14:editId="4D419706">
                             <wp:extent cx="1600200" cy="3561494"/>
                             <wp:effectExtent l="133350" t="114300" r="133350" b="172720"/>
-                            <wp:docPr id="28" name="Picture 28"/>
+                            <wp:docPr id="203" name="Picture 203"/>
                             <wp:cNvGraphicFramePr>
                               <a:graphicFrameLocks xmlns:a="http://schemas.openxmlformats.org/drawingml/2006/main" noChangeAspect="1"/>
                             </wp:cNvGraphicFramePr>
@@ -19841,7 +18619,7 @@
           </mc:Choice>
           <mc:Fallback>
             <w:pict>
-              <v:shape w14:anchorId="66396BA0" id="_x0000_s1043" type="#_x0000_t202" style="position:absolute;left:0;text-align:left;margin-left:338.85pt;margin-top:26.45pt;width:158.65pt;height:16.65pt;z-index:-251612160;visibility:visible;mso-wrap-style:square;mso-width-percent:0;mso-height-percent:0;mso-wrap-distance-left:9pt;mso-wrap-distance-top:3.6pt;mso-wrap-distance-right:9pt;mso-wrap-distance-bottom:3.6pt;mso-position-horizontal:absolute;mso-position-horizontal-relative:margin;mso-position-vertical:absolute;mso-position-vertical-relative:text;mso-width-percent:0;mso-height-percent:0;mso-width-relative:margin;mso-height-relative:margin;v-text-anchor:top" o:gfxdata="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" stroked="f">
+              <v:shape w14:anchorId="66396BA0" id="_x0000_s1043" type="#_x0000_t202" style="position:absolute;left:0;text-align:left;margin-left:338.85pt;margin-top:26.45pt;width:158.65pt;height:16.65pt;z-index:-251612160;visibility:visible;mso-wrap-style:square;mso-width-percent:0;mso-height-percent:0;mso-wrap-distance-left:9pt;mso-wrap-distance-top:3.6pt;mso-wrap-distance-right:9pt;mso-wrap-distance-bottom:3.6pt;mso-position-horizontal:absolute;mso-position-horizontal-relative:margin;mso-position-vertical:absolute;mso-position-vertical-relative:text;mso-width-percent:0;mso-height-percent:0;mso-width-relative:margin;mso-height-relative:margin;v-text-anchor:top" o:gfxdata="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" stroked="f">
                 <v:textbox>
                   <w:txbxContent>
                     <w:p>
@@ -20184,25 +18962,7 @@
           <w:sz w:val="25"/>
           <w:szCs w:val="25"/>
         </w:rPr>
-        <w:t xml:space="preserve">enter a gain of 15 </w:t>
-      </w:r>
-      <w:proofErr w:type="spellStart"/>
-      <w:r>
-        <w:rPr>
-          <w:rFonts w:ascii="Arial" w:hAnsi="Arial" w:cs="Arial"/>
-          <w:sz w:val="25"/>
-          <w:szCs w:val="25"/>
-        </w:rPr>
-        <w:t>dBi</w:t>
-      </w:r>
-      <w:proofErr w:type="spellEnd"/>
-      <w:r>
-        <w:rPr>
-          <w:rFonts w:ascii="Arial" w:hAnsi="Arial" w:cs="Arial"/>
-          <w:sz w:val="25"/>
-          <w:szCs w:val="25"/>
-        </w:rPr>
-        <w:t xml:space="preserve"> for the “receiving antenna” you are aligning</w:t>
+        <w:t>enter a gain of 15 dBi for the “receiving antenna” you are aligning</w:t>
       </w:r>
     </w:p>
     <w:p>
@@ -20666,7 +19426,7 @@
           </mc:Choice>
           <mc:Fallback>
             <w:pict>
-              <v:shape w14:anchorId="689757A4" id="_x0000_s1045" type="#_x0000_t202" style="position:absolute;left:0;text-align:left;margin-left:227.95pt;margin-top:152.1pt;width:148.65pt;height:19.35pt;z-index:-251608064;visibility:visible;mso-wrap-style:square;mso-width-percent:0;mso-height-percent:0;mso-wrap-distance-left:9pt;mso-wrap-distance-top:3.6pt;mso-wrap-distance-right:9pt;mso-wrap-distance-bottom:3.6pt;mso-position-horizontal:absolute;mso-position-horizontal-relative:margin;mso-position-vertical:absolute;mso-position-vertical-relative:text;mso-width-percent:0;mso-height-percent:0;mso-width-relative:margin;mso-height-relative:margin;v-text-anchor:top" o:gfxdata="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" stroked="f">
+              <v:shape w14:anchorId="689757A4" id="_x0000_s1045" type="#_x0000_t202" style="position:absolute;left:0;text-align:left;margin-left:227.95pt;margin-top:152.1pt;width:148.65pt;height:19.35pt;z-index:-251608064;visibility:visible;mso-wrap-style:square;mso-width-percent:0;mso-height-percent:0;mso-wrap-distance-left:9pt;mso-wrap-distance-top:3.6pt;mso-wrap-distance-right:9pt;mso-wrap-distance-bottom:3.6pt;mso-position-horizontal:absolute;mso-position-horizontal-relative:margin;mso-position-vertical:absolute;mso-position-vertical-relative:text;mso-width-percent:0;mso-height-percent:0;mso-width-relative:margin;mso-height-relative:margin;v-text-anchor:top" o:gfxdata="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" stroked="f">
                 <v:textbox>
                   <w:txbxContent>
                     <w:p>
@@ -20959,7 +19719,7 @@
           </mc:Choice>
           <mc:Fallback>
             <w:pict>
-              <v:shape w14:anchorId="689757A4" id="_x0000_s1047" type="#_x0000_t202" style="position:absolute;left:0;text-align:left;margin-left:226.6pt;margin-top:154.6pt;width:148.65pt;height:19.35pt;z-index:-251603968;visibility:visible;mso-wrap-style:square;mso-width-percent:0;mso-height-percent:0;mso-wrap-distance-left:9pt;mso-wrap-distance-top:3.6pt;mso-wrap-distance-right:9pt;mso-wrap-distance-bottom:3.6pt;mso-position-horizontal:absolute;mso-position-horizontal-relative:margin;mso-position-vertical:absolute;mso-position-vertical-relative:text;mso-width-percent:0;mso-height-percent:0;mso-width-relative:margin;mso-height-relative:margin;v-text-anchor:top" o:gfxdata="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" stroked="f">
+              <v:shape w14:anchorId="689757A4" id="_x0000_s1047" type="#_x0000_t202" style="position:absolute;left:0;text-align:left;margin-left:226.6pt;margin-top:154.6pt;width:148.65pt;height:19.35pt;z-index:-251603968;visibility:visible;mso-wrap-style:square;mso-width-percent:0;mso-height-percent:0;mso-wrap-distance-left:9pt;mso-wrap-distance-top:3.6pt;mso-wrap-distance-right:9pt;mso-wrap-distance-bottom:3.6pt;mso-position-horizontal:absolute;mso-position-horizontal-relative:margin;mso-position-vertical:absolute;mso-position-vertical-relative:text;mso-width-percent:0;mso-height-percent:0;mso-width-relative:margin;mso-height-relative:margin;v-text-anchor:top" o:gfxdata="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" stroked="f">
                 <v:textbox>
                   <w:txbxContent>
                     <w:p>
@@ -21243,7 +20003,7 @@
           </mc:Choice>
           <mc:Fallback>
             <w:pict>
-              <v:shape w14:anchorId="689757A4" id="_x0000_s1049" type="#_x0000_t202" style="position:absolute;left:0;text-align:left;margin-left:232.6pt;margin-top:152.55pt;width:148.65pt;height:19.35pt;z-index:-251599872;visibility:visible;mso-wrap-style:square;mso-width-percent:0;mso-height-percent:0;mso-wrap-distance-left:9pt;mso-wrap-distance-top:3.6pt;mso-wrap-distance-right:9pt;mso-wrap-distance-bottom:3.6pt;mso-position-horizontal:absolute;mso-position-horizontal-relative:margin;mso-position-vertical:absolute;mso-position-vertical-relative:text;mso-width-percent:0;mso-height-percent:0;mso-width-relative:margin;mso-height-relative:margin;v-text-anchor:top" o:gfxdata="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" stroked="f">
+              <v:shape w14:anchorId="689757A4" id="_x0000_s1049" type="#_x0000_t202" style="position:absolute;left:0;text-align:left;margin-left:232.6pt;margin-top:152.55pt;width:148.65pt;height:19.35pt;z-index:-251599872;visibility:visible;mso-wrap-style:square;mso-width-percent:0;mso-height-percent:0;mso-wrap-distance-left:9pt;mso-wrap-distance-top:3.6pt;mso-wrap-distance-right:9pt;mso-wrap-distance-bottom:3.6pt;mso-position-horizontal:absolute;mso-position-horizontal-relative:margin;mso-position-vertical:absolute;mso-position-vertical-relative:text;mso-width-percent:0;mso-height-percent:0;mso-width-relative:margin;mso-height-relative:margin;v-text-anchor:top" o:gfxdata="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" stroked="f">
                 <v:textbox>
                   <w:txbxContent>
                     <w:p>
@@ -21881,25 +20641,7 @@
           <w:sz w:val="25"/>
           <w:szCs w:val="25"/>
         </w:rPr>
-        <w:t xml:space="preserve">supervisor and </w:t>
-      </w:r>
-      <w:proofErr w:type="gramStart"/>
-      <w:r>
-        <w:rPr>
-          <w:rFonts w:ascii="Arial" w:hAnsi="Arial" w:cs="Arial"/>
-          <w:sz w:val="25"/>
-          <w:szCs w:val="25"/>
-        </w:rPr>
-        <w:t>I</w:t>
-      </w:r>
-      <w:proofErr w:type="gramEnd"/>
-      <w:r>
-        <w:rPr>
-          <w:rFonts w:ascii="Arial" w:hAnsi="Arial" w:cs="Arial"/>
-          <w:sz w:val="25"/>
-          <w:szCs w:val="25"/>
-        </w:rPr>
-        <w:t>.</w:t>
+        <w:t>supervisor and I.</w:t>
       </w:r>
     </w:p>
     <w:p>
@@ -21988,7 +20730,7 @@
           </mc:Choice>
           <mc:Fallback>
             <w:pict>
-              <v:shape w14:anchorId="689757A4" id="_x0000_s1051" type="#_x0000_t202" style="position:absolute;left:0;text-align:left;margin-left:24pt;margin-top:243.3pt;width:107.35pt;height:17.35pt;z-index:-251597824;visibility:visible;mso-wrap-style:square;mso-width-percent:0;mso-height-percent:0;mso-wrap-distance-left:9pt;mso-wrap-distance-top:3.6pt;mso-wrap-distance-right:9pt;mso-wrap-distance-bottom:3.6pt;mso-position-horizontal:absolute;mso-position-horizontal-relative:margin;mso-position-vertical:absolute;mso-position-vertical-relative:text;mso-width-percent:0;mso-height-percent:0;mso-width-relative:margin;mso-height-relative:margin;v-text-anchor:top" o:gfxdata="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" stroked="f">
+              <v:shape w14:anchorId="689757A4" id="_x0000_s1051" type="#_x0000_t202" style="position:absolute;left:0;text-align:left;margin-left:24pt;margin-top:243.3pt;width:107.35pt;height:17.35pt;z-index:-251597824;visibility:visible;mso-wrap-style:square;mso-width-percent:0;mso-height-percent:0;mso-wrap-distance-left:9pt;mso-wrap-distance-top:3.6pt;mso-wrap-distance-right:9pt;mso-wrap-distance-bottom:3.6pt;mso-position-horizontal:absolute;mso-position-horizontal-relative:margin;mso-position-vertical:absolute;mso-position-vertical-relative:text;mso-width-percent:0;mso-height-percent:0;mso-width-relative:margin;mso-height-relative:margin;v-text-anchor:top" o:gfxdata="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" stroked="f">
                 <v:textbox>
                   <w:txbxContent>
                     <w:p>
@@ -22083,7 +20825,7 @@
           </mc:Choice>
           <mc:Fallback>
             <w:pict>
-              <v:shape w14:anchorId="689757A4" id="_x0000_s1052" type="#_x0000_t202" style="position:absolute;left:0;text-align:left;margin-left:106.15pt;margin-top:242.65pt;width:157.35pt;height:19.3pt;z-index:-251593728;visibility:visible;mso-wrap-style:square;mso-width-percent:0;mso-height-percent:0;mso-wrap-distance-left:9pt;mso-wrap-distance-top:3.6pt;mso-wrap-distance-right:9pt;mso-wrap-distance-bottom:3.6pt;mso-position-horizontal:right;mso-position-horizontal-relative:margin;mso-position-vertical:absolute;mso-position-vertical-relative:text;mso-width-percent:0;mso-height-percent:0;mso-width-relative:margin;mso-height-relative:margin;v-text-anchor:top" o:gfxdata="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" stroked="f">
+              <v:shape w14:anchorId="689757A4" id="_x0000_s1052" type="#_x0000_t202" style="position:absolute;left:0;text-align:left;margin-left:106.15pt;margin-top:242.65pt;width:157.35pt;height:19.3pt;z-index:-251593728;visibility:visible;mso-wrap-style:square;mso-width-percent:0;mso-height-percent:0;mso-wrap-distance-left:9pt;mso-wrap-distance-top:3.6pt;mso-wrap-distance-right:9pt;mso-wrap-distance-bottom:3.6pt;mso-position-horizontal:right;mso-position-horizontal-relative:margin;mso-position-vertical:absolute;mso-position-vertical-relative:text;mso-width-percent:0;mso-height-percent:0;mso-width-relative:margin;mso-height-relative:margin;v-text-anchor:top" o:gfxdata="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" stroked="f">
                 <v:textbox>
                   <w:txbxContent>
                     <w:p>
@@ -22487,25 +21229,7 @@
           <w:sz w:val="25"/>
           <w:szCs w:val="25"/>
         </w:rPr>
-        <w:t xml:space="preserve">he first screen a user is presented with after the splash screen (which is the </w:t>
-      </w:r>
-      <w:proofErr w:type="spellStart"/>
-      <w:r>
-        <w:rPr>
-          <w:rFonts w:ascii="Arial" w:hAnsi="Arial" w:cs="Arial"/>
-          <w:sz w:val="25"/>
-          <w:szCs w:val="25"/>
-        </w:rPr>
-        <w:t>Wikitude</w:t>
-      </w:r>
-      <w:proofErr w:type="spellEnd"/>
-      <w:r>
-        <w:rPr>
-          <w:rFonts w:ascii="Arial" w:hAnsi="Arial" w:cs="Arial"/>
-          <w:sz w:val="25"/>
-          <w:szCs w:val="25"/>
-        </w:rPr>
-        <w:t xml:space="preserve"> logo as I am using a student version of the SDK). Here we can see the different coloured markers representing antenna locations and strength, red pointers indicating the presence of other antennas in the vicinity, a radar in the top left corner of the screen and navigational buttons</w:t>
+        <w:t>he first screen a user is presented with after the splash screen (which is the Wikitude logo as I am using a student version of the SDK). Here we can see the different coloured markers representing antenna locations and strength, red pointers indicating the presence of other antennas in the vicinity, a radar in the top left corner of the screen and navigational buttons</w:t>
       </w:r>
       <w:r>
         <w:rPr>
@@ -22673,7 +21397,7 @@
           </mc:Choice>
           <mc:Fallback>
             <w:pict>
-              <v:shape w14:anchorId="689757A4" id="_x0000_s1054" type="#_x0000_t202" style="position:absolute;left:0;text-align:left;margin-left:319.95pt;margin-top:258.65pt;width:106.65pt;height:19.3pt;z-index:-251587584;visibility:visible;mso-wrap-style:square;mso-width-percent:0;mso-height-percent:0;mso-wrap-distance-left:9pt;mso-wrap-distance-top:3.6pt;mso-wrap-distance-right:9pt;mso-wrap-distance-bottom:3.6pt;mso-position-horizontal:absolute;mso-position-horizontal-relative:margin;mso-position-vertical:absolute;mso-position-vertical-relative:text;mso-width-percent:0;mso-height-percent:0;mso-width-relative:margin;mso-height-relative:margin;v-text-anchor:top" o:gfxdata="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" stroked="f">
+              <v:shape w14:anchorId="689757A4" id="_x0000_s1054" type="#_x0000_t202" style="position:absolute;left:0;text-align:left;margin-left:319.95pt;margin-top:258.65pt;width:106.65pt;height:19.3pt;z-index:-251587584;visibility:visible;mso-wrap-style:square;mso-width-percent:0;mso-height-percent:0;mso-wrap-distance-left:9pt;mso-wrap-distance-top:3.6pt;mso-wrap-distance-right:9pt;mso-wrap-distance-bottom:3.6pt;mso-position-horizontal:absolute;mso-position-horizontal-relative:margin;mso-position-vertical:absolute;mso-position-vertical-relative:text;mso-width-percent:0;mso-height-percent:0;mso-width-relative:margin;mso-height-relative:margin;v-text-anchor:top" o:gfxdata="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" stroked="f">
                 <v:textbox>
                   <w:txbxContent>
                     <w:p>
@@ -23272,7 +21996,7 @@
           </mc:Choice>
           <mc:Fallback>
             <w:pict>
-              <v:shape w14:anchorId="689757A4" id="_x0000_s1057" type="#_x0000_t202" style="position:absolute;left:0;text-align:left;margin-left:0;margin-top:268.5pt;width:112.65pt;height:16.65pt;z-index:-251585536;visibility:visible;mso-wrap-style:square;mso-width-percent:0;mso-height-percent:0;mso-wrap-distance-left:9pt;mso-wrap-distance-top:3.6pt;mso-wrap-distance-right:9pt;mso-wrap-distance-bottom:3.6pt;mso-position-horizontal:center;mso-position-horizontal-relative:margin;mso-position-vertical:absolute;mso-position-vertical-relative:text;mso-width-percent:0;mso-height-percent:0;mso-width-relative:margin;mso-height-relative:margin;v-text-anchor:top" o:gfxdata="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" stroked="f">
+              <v:shape w14:anchorId="689757A4" id="_x0000_s1057" type="#_x0000_t202" style="position:absolute;left:0;text-align:left;margin-left:0;margin-top:268.5pt;width:112.65pt;height:16.65pt;z-index:-251585536;visibility:visible;mso-wrap-style:square;mso-width-percent:0;mso-height-percent:0;mso-wrap-distance-left:9pt;mso-wrap-distance-top:3.6pt;mso-wrap-distance-right:9pt;mso-wrap-distance-bottom:3.6pt;mso-position-horizontal:center;mso-position-horizontal-relative:margin;mso-position-vertical:absolute;mso-position-vertical-relative:text;mso-width-percent:0;mso-height-percent:0;mso-width-relative:margin;mso-height-relative:margin;v-text-anchor:top" o:gfxdata="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" stroked="f">
                 <v:textbox>
                   <w:txbxContent>
                     <w:p>
@@ -23441,7 +22165,7 @@
           </mc:Choice>
           <mc:Fallback>
             <w:pict>
-              <v:shape w14:anchorId="689757A4" id="_x0000_s1058" type="#_x0000_t202" style="position:absolute;left:0;text-align:left;margin-left:0;margin-top:378.6pt;width:180.65pt;height:21.35pt;z-index:-251583488;visibility:visible;mso-wrap-style:square;mso-width-percent:0;mso-height-percent:0;mso-wrap-distance-left:9pt;mso-wrap-distance-top:3.6pt;mso-wrap-distance-right:9pt;mso-wrap-distance-bottom:3.6pt;mso-position-horizontal:center;mso-position-horizontal-relative:margin;mso-position-vertical:absolute;mso-position-vertical-relative:text;mso-width-percent:0;mso-height-percent:0;mso-width-relative:margin;mso-height-relative:margin;v-text-anchor:top" o:gfxdata="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" stroked="f">
+              <v:shape w14:anchorId="689757A4" id="_x0000_s1058" type="#_x0000_t202" style="position:absolute;left:0;text-align:left;margin-left:0;margin-top:378.6pt;width:180.65pt;height:21.35pt;z-index:-251583488;visibility:visible;mso-wrap-style:square;mso-width-percent:0;mso-height-percent:0;mso-wrap-distance-left:9pt;mso-wrap-distance-top:3.6pt;mso-wrap-distance-right:9pt;mso-wrap-distance-bottom:3.6pt;mso-position-horizontal:center;mso-position-horizontal-relative:margin;mso-position-vertical:absolute;mso-position-vertical-relative:text;mso-width-percent:0;mso-height-percent:0;mso-width-relative:margin;mso-height-relative:margin;v-text-anchor:top" o:gfxdata="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" stroked="f">
                 <v:textbox>
                   <w:txbxContent>
                     <w:p>
@@ -23565,7 +22289,7 @@
                                 <wp:inline distT="0" distB="0" distL="0" distR="0" wp14:anchorId="4D570931" wp14:editId="1F08815B">
                                   <wp:extent cx="6527800" cy="3261360"/>
                                   <wp:effectExtent l="114300" t="114300" r="101600" b="148590"/>
-                                  <wp:docPr id="11" name="Picture 11"/>
+                                  <wp:docPr id="204" name="Picture 204"/>
                                   <wp:cNvGraphicFramePr>
                                     <a:graphicFrameLocks xmlns:a="http://schemas.openxmlformats.org/drawingml/2006/main" noChangeAspect="1"/>
                                   </wp:cNvGraphicFramePr>
@@ -23647,7 +22371,7 @@
           </mc:Choice>
           <mc:Fallback>
             <w:pict>
-              <v:shape id="_x0000_s1059" type="#_x0000_t202" style="position:absolute;left:0;text-align:left;margin-left:-44.4pt;margin-top:6pt;width:556.2pt;height:290.4pt;z-index:251684864;visibility:visible;mso-wrap-style:square;mso-width-percent:0;mso-height-percent:0;mso-wrap-distance-left:9pt;mso-wrap-distance-top:3.6pt;mso-wrap-distance-right:9pt;mso-wrap-distance-bottom:3.6pt;mso-position-horizontal:absolute;mso-position-horizontal-relative:margin;mso-position-vertical:absolute;mso-position-vertical-relative:text;mso-width-percent:0;mso-height-percent:0;mso-width-relative:margin;mso-height-relative:margin;v-text-anchor:top" o:gfxdata="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" stroked="f">
+              <v:shape id="_x0000_s1059" type="#_x0000_t202" style="position:absolute;left:0;text-align:left;margin-left:-44.4pt;margin-top:6pt;width:556.2pt;height:290.4pt;z-index:251684864;visibility:visible;mso-wrap-style:square;mso-width-percent:0;mso-height-percent:0;mso-wrap-distance-left:9pt;mso-wrap-distance-top:3.6pt;mso-wrap-distance-right:9pt;mso-wrap-distance-bottom:3.6pt;mso-position-horizontal:absolute;mso-position-horizontal-relative:margin;mso-position-vertical:absolute;mso-position-vertical-relative:text;mso-width-percent:0;mso-height-percent:0;mso-width-relative:margin;mso-height-relative:margin;v-text-anchor:top" o:gfxdata="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" stroked="f">
                 <v:textbox>
                   <w:txbxContent>
                     <w:p>
@@ -23660,7 +22384,7 @@
                           <wp:inline distT="0" distB="0" distL="0" distR="0" wp14:anchorId="4D570931" wp14:editId="1F08815B">
                             <wp:extent cx="6527800" cy="3261360"/>
                             <wp:effectExtent l="114300" t="114300" r="101600" b="148590"/>
-                            <wp:docPr id="11" name="Picture 11"/>
+                            <wp:docPr id="204" name="Picture 204"/>
                             <wp:cNvGraphicFramePr>
                               <a:graphicFrameLocks xmlns:a="http://schemas.openxmlformats.org/drawingml/2006/main" noChangeAspect="1"/>
                             </wp:cNvGraphicFramePr>
@@ -23788,25 +22512,7 @@
           <w:sz w:val="25"/>
           <w:szCs w:val="25"/>
         </w:rPr>
-        <w:t xml:space="preserve">Align AR has been built with Android SDK version 15 (Android 4.0.3, 4.0.4) as its minimum compatible version and has been extensively tested with Android SDK version 26 (Android 8.0). The app has been tested on several different versions of </w:t>
-      </w:r>
-      <w:proofErr w:type="gramStart"/>
-      <w:r>
-        <w:rPr>
-          <w:rFonts w:ascii="Arial" w:hAnsi="Arial" w:cs="Arial"/>
-          <w:sz w:val="25"/>
-          <w:szCs w:val="25"/>
-        </w:rPr>
-        <w:t>Android</w:t>
-      </w:r>
-      <w:proofErr w:type="gramEnd"/>
-      <w:r>
-        <w:rPr>
-          <w:rFonts w:ascii="Arial" w:hAnsi="Arial" w:cs="Arial"/>
-          <w:sz w:val="25"/>
-          <w:szCs w:val="25"/>
-        </w:rPr>
-        <w:t xml:space="preserve"> ranging from Android 5.0 up to the new Android 8.1 and performs well on all. The app has also been test</w:t>
+        <w:t>Align AR has been built with Android SDK version 15 (Android 4.0.3, 4.0.4) as its minimum compatible version and has been extensively tested with Android SDK version 26 (Android 8.0). The app has been tested on several different versions of Android ranging from Android 5.0 up to the new Android 8.1 and performs well on all. The app has also been test</w:t>
       </w:r>
       <w:r>
         <w:rPr>
@@ -23955,25 +22661,7 @@
           <w:sz w:val="25"/>
           <w:szCs w:val="25"/>
         </w:rPr>
-        <w:t xml:space="preserve">the implementation section above, in order to draw each marker on the screen and calculate the necessary link budget, a </w:t>
-      </w:r>
-      <w:proofErr w:type="spellStart"/>
-      <w:r>
-        <w:rPr>
-          <w:rFonts w:ascii="Arial" w:hAnsi="Arial" w:cs="Arial"/>
-          <w:sz w:val="25"/>
-          <w:szCs w:val="25"/>
-        </w:rPr>
-        <w:t>json</w:t>
-      </w:r>
-      <w:proofErr w:type="spellEnd"/>
-      <w:r>
-        <w:rPr>
-          <w:rFonts w:ascii="Arial" w:hAnsi="Arial" w:cs="Arial"/>
-          <w:sz w:val="25"/>
-          <w:szCs w:val="25"/>
-        </w:rPr>
-        <w:t xml:space="preserve"> file is read from a secure server, which in turn, gathers its information </w:t>
+        <w:t xml:space="preserve">the implementation section above, in order to draw each marker on the screen and calculate the necessary link budget, a json file is read from a secure server, which in turn, gathers its information </w:t>
       </w:r>
       <w:r>
         <w:rPr>
@@ -23989,69 +22677,15 @@
           <w:sz w:val="25"/>
           <w:szCs w:val="25"/>
         </w:rPr>
-        <w:t xml:space="preserve">a MySQL database. The access which the app has to this </w:t>
-      </w:r>
-      <w:proofErr w:type="spellStart"/>
-      <w:r>
-        <w:rPr>
-          <w:rFonts w:ascii="Arial" w:hAnsi="Arial" w:cs="Arial"/>
-          <w:sz w:val="25"/>
-          <w:szCs w:val="25"/>
-        </w:rPr>
-        <w:t>json</w:t>
-      </w:r>
-      <w:proofErr w:type="spellEnd"/>
-      <w:r>
-        <w:rPr>
-          <w:rFonts w:ascii="Arial" w:hAnsi="Arial" w:cs="Arial"/>
-          <w:sz w:val="25"/>
-          <w:szCs w:val="25"/>
-        </w:rPr>
-        <w:t xml:space="preserve"> file is strictly read-only and as the app only interacts with the </w:t>
-      </w:r>
-      <w:proofErr w:type="spellStart"/>
-      <w:r>
-        <w:rPr>
-          <w:rFonts w:ascii="Arial" w:hAnsi="Arial" w:cs="Arial"/>
-          <w:sz w:val="25"/>
-          <w:szCs w:val="25"/>
-        </w:rPr>
-        <w:t>json</w:t>
-      </w:r>
-      <w:proofErr w:type="spellEnd"/>
-      <w:r>
-        <w:rPr>
-          <w:rFonts w:ascii="Arial" w:hAnsi="Arial" w:cs="Arial"/>
-          <w:sz w:val="25"/>
-          <w:szCs w:val="25"/>
-        </w:rPr>
-        <w:t xml:space="preserve"> file and not the database itself a possible security hole is avoided. </w:t>
-      </w:r>
-      <w:r>
-        <w:rPr>
-          <w:rFonts w:ascii="Arial" w:hAnsi="Arial" w:cs="Arial"/>
-          <w:sz w:val="25"/>
-          <w:szCs w:val="25"/>
-        </w:rPr>
-        <w:t xml:space="preserve">A possible improvement to this would be to store the </w:t>
-      </w:r>
-      <w:proofErr w:type="spellStart"/>
-      <w:r>
-        <w:rPr>
-          <w:rFonts w:ascii="Arial" w:hAnsi="Arial" w:cs="Arial"/>
-          <w:sz w:val="25"/>
-          <w:szCs w:val="25"/>
-        </w:rPr>
-        <w:t>json</w:t>
-      </w:r>
-      <w:proofErr w:type="spellEnd"/>
-      <w:r>
-        <w:rPr>
-          <w:rFonts w:ascii="Arial" w:hAnsi="Arial" w:cs="Arial"/>
-          <w:sz w:val="25"/>
-          <w:szCs w:val="25"/>
-        </w:rPr>
-        <w:t xml:space="preserve"> file locally and have it sync with the server whenever an internet connection becomes available. In this way, antennas could be loaded even when there is no internet connection.</w:t>
+        <w:t xml:space="preserve">a MySQL database. The access which the app has to this json file is strictly read-only and as the app only interacts with the json file and not the database itself a possible security hole is avoided. </w:t>
+      </w:r>
+      <w:r>
+        <w:rPr>
+          <w:rFonts w:ascii="Arial" w:hAnsi="Arial" w:cs="Arial"/>
+          <w:sz w:val="25"/>
+          <w:szCs w:val="25"/>
+        </w:rPr>
+        <w:t>A possible improvement to this would be to store the json file locally and have it sync with the server whenever an internet connection becomes available. In this way, antennas could be loaded even when there is no internet connection.</w:t>
       </w:r>
     </w:p>
     <w:p>
@@ -24415,25 +23049,7 @@
           <w:sz w:val="25"/>
           <w:szCs w:val="25"/>
         </w:rPr>
-        <w:t xml:space="preserve">details of any antenna involved manually editing a </w:t>
-      </w:r>
-      <w:proofErr w:type="spellStart"/>
-      <w:r>
-        <w:rPr>
-          <w:rFonts w:ascii="Arial" w:hAnsi="Arial" w:cs="Arial"/>
-          <w:sz w:val="25"/>
-          <w:szCs w:val="25"/>
-        </w:rPr>
-        <w:t>json</w:t>
-      </w:r>
-      <w:proofErr w:type="spellEnd"/>
-      <w:r>
-        <w:rPr>
-          <w:rFonts w:ascii="Arial" w:hAnsi="Arial" w:cs="Arial"/>
-          <w:sz w:val="25"/>
-          <w:szCs w:val="25"/>
-        </w:rPr>
-        <w:t xml:space="preserve"> file on a user’s device. To combat this, I have developed a backend (described above in implementation section) which authenticates a user and allows him/her to easily manage their database of antenna locations and properties. </w:t>
+        <w:t xml:space="preserve">details of any antenna involved manually editing a json file on a user’s device. To combat this, I have developed a backend (described above in implementation section) which authenticates a user and allows him/her to easily manage their database of antenna locations and properties. </w:t>
       </w:r>
       <w:r>
         <w:rPr>
@@ -24905,38 +23521,115 @@
         <w:t>Azuma, R.</w:t>
       </w:r>
       <w:r>
+        <w:t xml:space="preserve"> et. al,</w:t>
+      </w:r>
+      <w:r>
+        <w:t xml:space="preserve"> (2001</w:t>
+      </w:r>
+      <w:r>
+        <w:t xml:space="preserve">). Recent advances in augmented </w:t>
+      </w:r>
+      <w:r>
+        <w:t>reality. Computer Graphics</w:t>
+      </w:r>
+      <w:r>
+        <w:t xml:space="preserve"> and Applications, IEEE, 21(6), </w:t>
+      </w:r>
+      <w:r>
+        <w:t>34-47.</w:t>
+      </w:r>
+    </w:p>
+    <w:p>
+      <w:pPr>
+        <w:pStyle w:val="NoSpacing"/>
+      </w:pPr>
+    </w:p>
+    <w:p>
+      <w:pPr>
+        <w:pStyle w:val="NoSpacing"/>
+      </w:pPr>
+      <w:r>
+        <w:t xml:space="preserve">Bruce Sterling. (2011). Augmented Reality: Wikitude ARchitect.Available: https://www.wired.com/2011/05/augmented-reality-wikitude-architect/. </w:t>
+      </w:r>
+      <w:r>
+        <w:t>[</w:t>
+      </w:r>
+      <w:r>
+        <w:t>Last accessed 10th April 2018</w:t>
+      </w:r>
+      <w:r>
+        <w:t>]</w:t>
+      </w:r>
+    </w:p>
+    <w:p>
+      <w:pPr>
+        <w:pStyle w:val="NoSpacing"/>
+      </w:pPr>
+    </w:p>
+    <w:p>
+      <w:pPr>
+        <w:pStyle w:val="NoSpacing"/>
+      </w:pPr>
+      <w:r>
+        <w:t>Electronics Notes. (2017). What is a Spectrum Analyzer: RF spectrum analyzer. Available: http://www.radio-electronics.com/info/t_and_m/spectrum_analyser/spectrum_analyzer.php. [Last accessed 8th April 2018]</w:t>
+      </w:r>
+    </w:p>
+    <w:p>
+      <w:pPr>
+        <w:pStyle w:val="NoSpacing"/>
+      </w:pPr>
+    </w:p>
+    <w:p>
+      <w:pPr>
+        <w:pStyle w:val="NoSpacing"/>
+      </w:pPr>
+      <w:r>
+        <w:t>Exalt (2011).</w:t>
+      </w:r>
+      <w:r>
+        <w:t xml:space="preserve"> “Technical White Paper Microwave Fundamentals Series Antenna</w:t>
+      </w:r>
+    </w:p>
+    <w:p>
+      <w:pPr>
+        <w:pStyle w:val="NoSpacing"/>
+      </w:pPr>
+      <w:r>
+        <w:t>Alignment for</w:t>
+      </w:r>
+      <w:r>
+        <w:t xml:space="preserve"> Terrestrial Microwave Systems”</w:t>
+      </w:r>
+      <w:r>
+        <w:t>.</w:t>
+      </w:r>
+    </w:p>
+    <w:p>
+      <w:pPr>
+        <w:pStyle w:val="NoSpacing"/>
+      </w:pPr>
+    </w:p>
+    <w:p>
+      <w:pPr>
+        <w:pStyle w:val="NoSpacing"/>
+      </w:pPr>
+      <w:r>
+        <w:t>Google. (2017). Simple, battery-efficient location API for Android.</w:t>
+      </w:r>
+      <w:r>
         <w:t xml:space="preserve"> </w:t>
       </w:r>
-      <w:proofErr w:type="gramStart"/>
-      <w:r>
-        <w:t>et</w:t>
-      </w:r>
-      <w:proofErr w:type="gramEnd"/>
-      <w:r>
-        <w:t xml:space="preserve">. </w:t>
-      </w:r>
-      <w:proofErr w:type="gramStart"/>
-      <w:r>
-        <w:t>al</w:t>
-      </w:r>
-      <w:proofErr w:type="gramEnd"/>
-      <w:r>
-        <w:t>,</w:t>
-      </w:r>
-      <w:r>
-        <w:t xml:space="preserve"> (2001</w:t>
-      </w:r>
-      <w:r>
-        <w:t xml:space="preserve">). Recent advances in augmented </w:t>
-      </w:r>
-      <w:r>
-        <w:t>reality. Computer Graphics</w:t>
-      </w:r>
-      <w:r>
-        <w:t xml:space="preserve"> and Applications, IEEE, 21(6), </w:t>
-      </w:r>
-      <w:r>
-        <w:t>34-47.</w:t>
+      <w:r>
+        <w:t xml:space="preserve">Available: https://developers.google.com/location-context/fused-location-provider/. </w:t>
+      </w:r>
+      <w:r>
+        <w:t>[</w:t>
+      </w:r>
+      <w:r>
+        <w:t>Last accessed 8th April 2018</w:t>
+      </w:r>
+      <w:r>
+        <w:t>]</w:t>
       </w:r>
     </w:p>
     <w:p>
@@ -24949,29 +23642,71 @@
         <w:pStyle w:val="NoSpacing"/>
       </w:pPr>
       <w:r>
-        <w:t xml:space="preserve">Bruce Sterling. (2011). Augmented Reality: </w:t>
-      </w:r>
-      <w:proofErr w:type="spellStart"/>
-      <w:r>
-        <w:t>Wikitude</w:t>
-      </w:r>
-      <w:proofErr w:type="spellEnd"/>
+        <w:t>A.Kamal Hassan, A. Hoque. (2011). Automated Micro-Wave(MW) Antenna Alignment of Base Transceiver Stations Time Optimal Link Alignment. </w:t>
+      </w:r>
+    </w:p>
+    <w:p>
+      <w:pPr>
+        <w:pStyle w:val="NoSpacing"/>
+      </w:pPr>
+    </w:p>
+    <w:p>
+      <w:pPr>
+        <w:pStyle w:val="NoSpacing"/>
+      </w:pPr>
+      <w:r>
+        <w:t>Grand View Research. (2018). Wireless Infrastructure Market Size, Share &amp; Trends Analysis Report By Technology (Macrocell RAN, Small Cells, RRH, DAS, Cloud RAN, Carrier Wi-Fi, Mobile Core, Backhaul), And Segment Forecasts, 2018 - 2025. Available:</w:t>
+      </w:r>
       <w:r>
         <w:t xml:space="preserve"> </w:t>
       </w:r>
-      <w:proofErr w:type="spellStart"/>
-      <w:r>
-        <w:t>ARchitect.Available</w:t>
-      </w:r>
-      <w:proofErr w:type="spellEnd"/>
-      <w:r>
-        <w:t xml:space="preserve">: https://www.wired.com/2011/05/augmented-reality-wikitude-architect/. </w:t>
+      <w:r>
+        <w:t>https://www.grandviewresearch.com/industry-analysis/wireless-infrastructure-market. [Last accessed 8th April 2018]</w:t>
+      </w:r>
+    </w:p>
+    <w:p>
+      <w:pPr>
+        <w:pStyle w:val="NoSpacing"/>
+      </w:pPr>
+    </w:p>
+    <w:p>
+      <w:pPr>
+        <w:pStyle w:val="NoSpacing"/>
+      </w:pPr>
+      <w:r>
+        <w:t>jQuery. (2013). What is jQuery?. Available: http://jquery.com/. Last accessed 8th April 2018.</w:t>
+      </w:r>
+    </w:p>
+    <w:p>
+      <w:pPr>
+        <w:pStyle w:val="NoSpacing"/>
+      </w:pPr>
+    </w:p>
+    <w:p>
+      <w:pPr>
+        <w:pStyle w:val="NoSpacing"/>
+      </w:pPr>
+      <w:r>
+        <w:t>Maxim Integrated. (2011). Radio Link-Budget Calculations for ISM-RF Products. Available: https://www.maximintegrated.com/en/app-notes/index.mvp/id/5142. Last accessed 6th April 2018.</w:t>
+      </w:r>
+    </w:p>
+    <w:p>
+      <w:pPr>
+        <w:pStyle w:val="NoSpacing"/>
+      </w:pPr>
+    </w:p>
+    <w:p>
+      <w:pPr>
+        <w:pStyle w:val="NoSpacing"/>
+      </w:pPr>
+      <w:r>
+        <w:t xml:space="preserve">MDN Web Docs. (2018). JavaScript basics. Available: https://developer.mozilla.org/en-US/docs/Web/JavaScript/Guide/Introduction. </w:t>
       </w:r>
       <w:r>
         <w:t>[</w:t>
       </w:r>
       <w:r>
-        <w:t>Last accessed 10th April 2018</w:t>
+        <w:t>Last accessed 8th April 2018</w:t>
       </w:r>
       <w:r>
         <w:t>]</w:t>
@@ -24987,31 +23722,7 @@
         <w:pStyle w:val="NoSpacing"/>
       </w:pPr>
       <w:r>
-        <w:t>Electronics Notes. (2017). </w:t>
-      </w:r>
-      <w:proofErr w:type="gramStart"/>
-      <w:r>
-        <w:t>What</w:t>
-      </w:r>
-      <w:proofErr w:type="gramEnd"/>
-      <w:r>
-        <w:t xml:space="preserve"> is a Spectrum </w:t>
-      </w:r>
-      <w:proofErr w:type="spellStart"/>
-      <w:r>
-        <w:t>Analyzer</w:t>
-      </w:r>
-      <w:proofErr w:type="spellEnd"/>
-      <w:r>
-        <w:t xml:space="preserve">: RF spectrum </w:t>
-      </w:r>
-      <w:proofErr w:type="spellStart"/>
-      <w:r>
-        <w:t>analyzer</w:t>
-      </w:r>
-      <w:proofErr w:type="spellEnd"/>
-      <w:r>
-        <w:t>. Available: http://www.radio-electronics.com/info/t_and_m/spectrum_analyser/spectrum_analyzer.php. [Last accessed 8th April 2018]</w:t>
+        <w:t>Oracle.(2012). Java™ Programming Language. Available: https://docs.oracle.com/javase/8/docs/technotes/guides/language/index.html. [Last accessed 5th April 2018]</w:t>
       </w:r>
     </w:p>
     <w:p>
@@ -25024,148 +23735,78 @@
         <w:pStyle w:val="NoSpacing"/>
       </w:pPr>
       <w:r>
-        <w:t>Exalt (2011).</w:t>
-      </w:r>
-      <w:r>
-        <w:t xml:space="preserve"> “Technical White Paper Microwave Fundamentals Series Antenna</w:t>
+        <w:t>PHP. (2009). What is PHP?. Available: http://php.net/manual/en/intro-whatis.php. [Last accessed 7th April 2018]</w:t>
       </w:r>
     </w:p>
     <w:p>
       <w:pPr>
         <w:pStyle w:val="NoSpacing"/>
       </w:pPr>
-      <w:r>
-        <w:t>Alignment for</w:t>
-      </w:r>
-      <w:r>
-        <w:t xml:space="preserve"> Terrestrial Microwave Systems”</w:t>
-      </w:r>
-      <w:r>
-        <w:t>.</w:t>
-      </w:r>
     </w:p>
     <w:p>
       <w:pPr>
         <w:pStyle w:val="NoSpacing"/>
       </w:pPr>
+      <w:r>
+        <w:t xml:space="preserve">Think Gaming. (2018). Pokémon Go. Available: https://thinkgaming.com/app-sales-data/130634/pokemon-go/. </w:t>
+      </w:r>
+      <w:r>
+        <w:t>[</w:t>
+      </w:r>
+      <w:r>
+        <w:t>Last accessed 7th April 2018</w:t>
+      </w:r>
+      <w:r>
+        <w:t>]</w:t>
+      </w:r>
     </w:p>
     <w:p>
       <w:pPr>
         <w:pStyle w:val="NoSpacing"/>
       </w:pPr>
-      <w:r>
-        <w:t>Google. (2017). Simple, battery-efficient location API for Android.</w:t>
-      </w:r>
-      <w:r>
-        <w:t xml:space="preserve"> </w:t>
-      </w:r>
-      <w:r>
-        <w:t xml:space="preserve">Available: https://developers.google.com/location-context/fused-location-provider/. </w:t>
-      </w:r>
-      <w:r>
-        <w:t>[</w:t>
-      </w:r>
-      <w:r>
-        <w:t>Last accessed 8th April 2018</w:t>
-      </w:r>
-      <w:r>
-        <w:t>]</w:t>
-      </w:r>
     </w:p>
     <w:p>
       <w:pPr>
         <w:pStyle w:val="NoSpacing"/>
       </w:pPr>
+      <w:r>
+        <w:lastRenderedPageBreak/>
+        <w:t>Pryss et al., (2017). The AREA Framework for Location-Based Smart Mobile Augmented Reality Applications. Journal of Ubiquitous Systems &amp; Pervasive Networks. 9 (1), 13-21.</w:t>
+      </w:r>
     </w:p>
     <w:p>
       <w:pPr>
         <w:pStyle w:val="NoSpacing"/>
       </w:pPr>
-      <w:proofErr w:type="spellStart"/>
-      <w:r>
-        <w:t>A.Kamal</w:t>
-      </w:r>
-      <w:proofErr w:type="spellEnd"/>
-      <w:r>
-        <w:t xml:space="preserve"> Hassan, A. </w:t>
-      </w:r>
-      <w:proofErr w:type="spellStart"/>
-      <w:r>
-        <w:t>Hoque</w:t>
-      </w:r>
-      <w:proofErr w:type="spellEnd"/>
-      <w:r>
-        <w:t>. (2011). Automated Micro-</w:t>
-      </w:r>
-      <w:proofErr w:type="gramStart"/>
-      <w:r>
-        <w:t>Wave(</w:t>
-      </w:r>
-      <w:proofErr w:type="gramEnd"/>
-      <w:r>
-        <w:t>MW) Antenna Alignment of Base Transceiver Stations Time Optimal Link Alignment. </w:t>
-      </w:r>
     </w:p>
     <w:p>
       <w:pPr>
         <w:pStyle w:val="NoSpacing"/>
       </w:pPr>
+      <w:r>
+        <w:t>Bernelind, S.</w:t>
+      </w:r>
+      <w:r>
+        <w:t xml:space="preserve"> (2015). AN EXPERIMENTAL STUDY COMPARING NAVIGATION IN AUGMENTED REALITY AGAINST ONLINE STANDARDIZED MAPS. Navigation in Augmented Reality. 1-29.</w:t>
+      </w:r>
     </w:p>
     <w:p>
       <w:pPr>
         <w:pStyle w:val="NoSpacing"/>
       </w:pPr>
-      <w:r>
-        <w:t xml:space="preserve">Grand View Research. (2018). Wireless Infrastructure Market Size, Share &amp; Trends Analysis Report </w:t>
-      </w:r>
-      <w:proofErr w:type="gramStart"/>
-      <w:r>
-        <w:t>By</w:t>
-      </w:r>
-      <w:proofErr w:type="gramEnd"/>
-      <w:r>
-        <w:t xml:space="preserve"> Technology (</w:t>
-      </w:r>
-      <w:proofErr w:type="spellStart"/>
-      <w:r>
-        <w:t>Macrocell</w:t>
-      </w:r>
-      <w:proofErr w:type="spellEnd"/>
-      <w:r>
-        <w:t xml:space="preserve"> RAN, Small Cells, RRH, DAS, Cloud RAN, Carrier Wi-Fi, Mobile Core, Backhaul), And Segment Forecasts, 2018 - 2025. Available:</w:t>
-      </w:r>
-      <w:r>
-        <w:t xml:space="preserve"> </w:t>
-      </w:r>
-      <w:r>
-        <w:t>https://www.grandviewresearch.com/industry-analysis/wireless-infrastructure-market. [Last accessed 8th April 2018]</w:t>
-      </w:r>
     </w:p>
     <w:p>
       <w:pPr>
         <w:pStyle w:val="NoSpacing"/>
       </w:pPr>
+      <w:r>
+        <w:t>SatFinder Smart Mobile Android Store Application. (2016). Available: https://play.google.com/store/apps/details?id=com.esys.satfinder&amp;hl=en_GB. [Last accessed 6th April 2018]</w:t>
+      </w:r>
     </w:p>
     <w:p>
       <w:pPr>
         <w:pStyle w:val="NoSpacing"/>
       </w:pPr>
-      <w:proofErr w:type="gramStart"/>
-      <w:r>
-        <w:t>jQuery</w:t>
-      </w:r>
-      <w:proofErr w:type="gramEnd"/>
-      <w:r>
-        <w:t>. (2013). What is jQuery</w:t>
-      </w:r>
-      <w:proofErr w:type="gramStart"/>
-      <w:r>
-        <w:t>?.</w:t>
-      </w:r>
-      <w:proofErr w:type="gramEnd"/>
-      <w:r>
-        <w:t> Available: http://jquery.com/. Last accessed 8th April 2018.</w:t>
-      </w:r>
     </w:p>
     <w:p>
       <w:pPr>
@@ -25177,177 +23818,10 @@
         <w:pStyle w:val="NoSpacing"/>
       </w:pPr>
       <w:r>
-        <w:t>Maxim Integrated. (2011). Radio Link-Budget Calculations for ISM-RF Products. Available: https://www.maximintegrated.com/en/app-notes/index.mvp/id/5142. Last accessed 6th April 2018.</w:t>
-      </w:r>
-    </w:p>
-    <w:p>
-      <w:pPr>
-        <w:pStyle w:val="NoSpacing"/>
-      </w:pPr>
-    </w:p>
-    <w:p>
-      <w:pPr>
-        <w:pStyle w:val="NoSpacing"/>
-      </w:pPr>
-      <w:r>
-        <w:t xml:space="preserve">MDN Web Docs. (2018). JavaScript basics. Available: https://developer.mozilla.org/en-US/docs/Web/JavaScript/Guide/Introduction. </w:t>
-      </w:r>
-      <w:r>
-        <w:t>[</w:t>
-      </w:r>
-      <w:r>
-        <w:t>Last accessed 8th April 2018</w:t>
-      </w:r>
-      <w:r>
-        <w:t>]</w:t>
-      </w:r>
-    </w:p>
-    <w:p>
-      <w:pPr>
-        <w:pStyle w:val="NoSpacing"/>
-      </w:pPr>
-    </w:p>
-    <w:p>
-      <w:pPr>
-        <w:pStyle w:val="NoSpacing"/>
-      </w:pPr>
-      <w:r>
-        <w:t>Oracle</w:t>
-      </w:r>
-      <w:proofErr w:type="gramStart"/>
-      <w:r>
-        <w:t>.(</w:t>
-      </w:r>
-      <w:proofErr w:type="gramEnd"/>
-      <w:r>
-        <w:t>2012). Java™ Programming Language. Available: https://docs.oracle.com/javase/8/docs/technotes/guides/language/index.html. [Last accessed 5th April 2018]</w:t>
-      </w:r>
-    </w:p>
-    <w:p>
-      <w:pPr>
-        <w:pStyle w:val="NoSpacing"/>
-      </w:pPr>
-    </w:p>
-    <w:p>
-      <w:pPr>
-        <w:pStyle w:val="NoSpacing"/>
-      </w:pPr>
-      <w:r>
-        <w:t>PHP. (2009). What is PHP</w:t>
-      </w:r>
-      <w:proofErr w:type="gramStart"/>
-      <w:r>
-        <w:t>?.</w:t>
-      </w:r>
-      <w:proofErr w:type="gramEnd"/>
-      <w:r>
-        <w:t> Available: http://php.net/manual/en/intro-whatis.php. [Last accessed 7th April 2018]</w:t>
-      </w:r>
-    </w:p>
-    <w:p>
-      <w:pPr>
-        <w:pStyle w:val="NoSpacing"/>
-      </w:pPr>
-    </w:p>
-    <w:p>
-      <w:pPr>
-        <w:pStyle w:val="NoSpacing"/>
-      </w:pPr>
-      <w:r>
-        <w:t xml:space="preserve">Think Gaming. (2018). Pokémon Go. Available: https://thinkgaming.com/app-sales-data/130634/pokemon-go/. </w:t>
-      </w:r>
-      <w:r>
-        <w:t>[</w:t>
-      </w:r>
-      <w:r>
-        <w:t>Last accessed 7th April 2018</w:t>
-      </w:r>
-      <w:r>
-        <w:t>]</w:t>
-      </w:r>
-    </w:p>
-    <w:p>
-      <w:pPr>
-        <w:pStyle w:val="NoSpacing"/>
-      </w:pPr>
-    </w:p>
-    <w:p>
-      <w:pPr>
-        <w:pStyle w:val="NoSpacing"/>
-      </w:pPr>
-      <w:proofErr w:type="spellStart"/>
-      <w:r>
-        <w:lastRenderedPageBreak/>
-        <w:t>Pryss</w:t>
-      </w:r>
-      <w:proofErr w:type="spellEnd"/>
-      <w:r>
-        <w:t xml:space="preserve"> et al., (2017). The AREA Framework for Location-Based Smart Mobile Augmented Reality Applications. Journal of Ubiquitous Systems &amp; Pervasive Networks. 9 (1), 13-21.</w:t>
-      </w:r>
-    </w:p>
-    <w:p>
-      <w:pPr>
-        <w:pStyle w:val="NoSpacing"/>
-      </w:pPr>
-    </w:p>
-    <w:p>
-      <w:pPr>
-        <w:pStyle w:val="NoSpacing"/>
-      </w:pPr>
-      <w:proofErr w:type="spellStart"/>
-      <w:r>
-        <w:t>Bernelind</w:t>
-      </w:r>
-      <w:proofErr w:type="spellEnd"/>
-      <w:r>
-        <w:t>, S.</w:t>
-      </w:r>
-      <w:r>
-        <w:t xml:space="preserve"> (2015). AN EXPERIMENTAL STUDY COMPARING NAVIGATION IN AUGMENTED REALITY AGAINST ONLINE STANDARDIZED MAPS. Navigation in Augmented Reality. 1-29.</w:t>
-      </w:r>
-    </w:p>
-    <w:p>
-      <w:pPr>
-        <w:pStyle w:val="NoSpacing"/>
-      </w:pPr>
-    </w:p>
-    <w:p>
-      <w:pPr>
-        <w:pStyle w:val="NoSpacing"/>
-      </w:pPr>
-      <w:proofErr w:type="spellStart"/>
-      <w:r>
-        <w:t>SatFinder</w:t>
-      </w:r>
-      <w:proofErr w:type="spellEnd"/>
-      <w:r>
-        <w:t xml:space="preserve"> Smart Mobile Android Store Application. (2016). Available: https://play.google.com/store/apps/details?id=com.esys.satfinder&amp;hl=en_GB. [Last accessed 6th April 2018]</w:t>
-      </w:r>
-    </w:p>
-    <w:p>
-      <w:pPr>
-        <w:pStyle w:val="NoSpacing"/>
-      </w:pPr>
-    </w:p>
-    <w:p>
-      <w:pPr>
-        <w:pStyle w:val="NoSpacing"/>
-      </w:pPr>
-    </w:p>
-    <w:p>
-      <w:pPr>
-        <w:pStyle w:val="NoSpacing"/>
-      </w:pPr>
-      <w:proofErr w:type="spellStart"/>
-      <w:r>
         <w:t>Sat</w:t>
       </w:r>
       <w:r>
-        <w:t>Finder</w:t>
-      </w:r>
-      <w:proofErr w:type="spellEnd"/>
-      <w:r>
-        <w:t xml:space="preserve"> 3D Smart Mobile Android Store Application. </w:t>
+        <w:t xml:space="preserve">Finder 3D Smart Mobile Android Store Application. </w:t>
       </w:r>
       <w:r>
         <w:t xml:space="preserve">(2015). </w:t>
@@ -25374,15 +23848,7 @@
         <w:pStyle w:val="NoSpacing"/>
       </w:pPr>
       <w:r>
-        <w:t>Wikipedia</w:t>
-      </w:r>
-      <w:proofErr w:type="gramStart"/>
-      <w:r>
-        <w:t>.(</w:t>
-      </w:r>
-      <w:proofErr w:type="gramEnd"/>
-      <w:r>
-        <w:t>2006). Maxim Integrated. Available: https://en.wikipedia.org/wiki/Maxim_Integrated. [Last accessed 8th April 2018]</w:t>
+        <w:t>Wikipedia.(2006). Maxim Integrated. Available: https://en.wikipedia.org/wiki/Maxim_Integrated. [Last accessed 8th April 2018]</w:t>
       </w:r>
     </w:p>
     <w:p>
@@ -25394,21 +23860,8 @@
       <w:pPr>
         <w:pStyle w:val="NoSpacing"/>
       </w:pPr>
-      <w:proofErr w:type="spellStart"/>
-      <w:r>
-        <w:t>Wikitude</w:t>
-      </w:r>
-      <w:proofErr w:type="spellEnd"/>
-      <w:r>
-        <w:t>. (2012). </w:t>
-      </w:r>
-      <w:proofErr w:type="gramStart"/>
-      <w:r>
-        <w:t>Awards . </w:t>
-      </w:r>
-      <w:proofErr w:type="gramEnd"/>
-      <w:r>
-        <w:t>Available: https://www.wikitude.com/about/awards/. [Last accessed 10th April 2018]</w:t>
+      <w:r>
+        <w:t>Wikitude. (2012). Awards . Available: https://www.wikitude.com/about/awards/. [Last accessed 10th April 2018]</w:t>
       </w:r>
     </w:p>
     <w:p>
@@ -25420,13 +23873,8 @@
       <w:pPr>
         <w:pStyle w:val="NoSpacing"/>
       </w:pPr>
-      <w:proofErr w:type="spellStart"/>
-      <w:r>
-        <w:t>Wikitude</w:t>
-      </w:r>
-      <w:proofErr w:type="spellEnd"/>
-      <w:r>
-        <w:t xml:space="preserve">. (2013). Setup Guide Android. Available: https://www.wikitude.com/external/doc/documentation/latest/android/setupguideandroid.html. </w:t>
+      <w:r>
+        <w:t xml:space="preserve">Wikitude. (2013). Setup Guide Android. Available: https://www.wikitude.com/external/doc/documentation/latest/android/setupguideandroid.html. </w:t>
       </w:r>
       <w:r>
         <w:t>[</w:t>
@@ -25447,13 +23895,8 @@
       <w:pPr>
         <w:pStyle w:val="NoSpacing"/>
       </w:pPr>
-      <w:proofErr w:type="spellStart"/>
-      <w:r>
-        <w:t>Wikitude</w:t>
-      </w:r>
-      <w:proofErr w:type="spellEnd"/>
-      <w:r>
-        <w:t>. (2013). Browsing POIs. Available: https://www.wikitude.com/external/doc/documentation/5.1/android/browsingpois.html. [Last accessed 7th April 2018]</w:t>
+      <w:r>
+        <w:t>Wikitude. (2013). Browsing POIs. Available: https://www.wikitude.com/external/doc/documentation/5.1/android/browsingpois.html. [Last accessed 7th April 2018]</w:t>
       </w:r>
     </w:p>
     <w:p>
@@ -25465,13 +23908,8 @@
       <w:pPr>
         <w:pStyle w:val="NoSpacing"/>
       </w:pPr>
-      <w:proofErr w:type="spellStart"/>
-      <w:r>
-        <w:t>Wikitude</w:t>
-      </w:r>
-      <w:proofErr w:type="spellEnd"/>
-      <w:r>
-        <w:t>. (2015). SDK Full Features. Available: https://www.wikitude.com/products/wikitude-sdk-features/. [Last accessed 10th April 2018]</w:t>
+      <w:r>
+        <w:t>Wikitude. (2015). SDK Full Features. Available: https://www.wikitude.com/products/wikitude-sdk-features/. [Last accessed 10th April 2018]</w:t>
       </w:r>
     </w:p>
     <w:p>
@@ -25483,24 +23921,11 @@
       <w:pPr>
         <w:pStyle w:val="NoSpacing"/>
       </w:pPr>
-      <w:proofErr w:type="spellStart"/>
-      <w:r>
-        <w:t>Wikitude</w:t>
-      </w:r>
-      <w:proofErr w:type="spellEnd"/>
-      <w:r>
-        <w:t xml:space="preserve">. </w:t>
-      </w:r>
-      <w:r>
-        <w:t>(2017). </w:t>
-      </w:r>
-      <w:proofErr w:type="spellStart"/>
-      <w:r>
-        <w:t>Wikitude</w:t>
-      </w:r>
-      <w:proofErr w:type="spellEnd"/>
-      <w:r>
-        <w:t xml:space="preserve"> Augmented Reality SDK. Available: https://www.wikitude.com/. [Last accessed 5th April 2018]</w:t>
+      <w:r>
+        <w:t xml:space="preserve">Wikitude. </w:t>
+      </w:r>
+      <w:r>
+        <w:t>(2017). Wikitude Augmented Reality SDK. Available: https://www.wikitude.com/. [Last accessed 5th April 2018]</w:t>
       </w:r>
     </w:p>
     <w:p>
@@ -25628,7 +24053,7 @@
           <w:rPr>
             <w:noProof/>
           </w:rPr>
-          <w:t>14</w:t>
+          <w:t>8</w:t>
         </w:r>
         <w:r>
           <w:rPr>
@@ -27663,6 +26088,7 @@
           </a:p>
         </c:rich>
       </c:tx>
+      <c:layout/>
       <c:overlay val="0"/>
       <c:spPr>
         <a:noFill/>
@@ -27850,11 +26276,11 @@
         </c:dLbls>
         <c:gapWidth val="219"/>
         <c:overlap val="-27"/>
-        <c:axId val="971193760"/>
-        <c:axId val="971196112"/>
+        <c:axId val="492270664"/>
+        <c:axId val="492266744"/>
       </c:barChart>
       <c:catAx>
-        <c:axId val="971193760"/>
+        <c:axId val="492270664"/>
         <c:scaling>
           <c:orientation val="minMax"/>
         </c:scaling>
@@ -27897,7 +26323,7 @@
             <a:endParaRPr lang="en-US"/>
           </a:p>
         </c:txPr>
-        <c:crossAx val="971196112"/>
+        <c:crossAx val="492266744"/>
         <c:crosses val="autoZero"/>
         <c:auto val="1"/>
         <c:lblAlgn val="ctr"/>
@@ -27905,7 +26331,7 @@
         <c:noMultiLvlLbl val="0"/>
       </c:catAx>
       <c:valAx>
-        <c:axId val="971196112"/>
+        <c:axId val="492266744"/>
         <c:scaling>
           <c:orientation val="minMax"/>
           <c:max val="5"/>
@@ -27956,7 +26382,7 @@
             <a:endParaRPr lang="en-US"/>
           </a:p>
         </c:txPr>
-        <c:crossAx val="971193760"/>
+        <c:crossAx val="492270664"/>
         <c:crosses val="autoZero"/>
         <c:crossBetween val="between"/>
         <c:majorUnit val="1"/>
@@ -28248,11 +26674,11 @@
         </c:dLbls>
         <c:gapWidth val="219"/>
         <c:overlap val="-27"/>
-        <c:axId val="971195328"/>
-        <c:axId val="971197680"/>
+        <c:axId val="492269488"/>
+        <c:axId val="290320592"/>
       </c:barChart>
       <c:catAx>
-        <c:axId val="971195328"/>
+        <c:axId val="492269488"/>
         <c:scaling>
           <c:orientation val="minMax"/>
         </c:scaling>
@@ -28295,7 +26721,7 @@
             <a:endParaRPr lang="en-US"/>
           </a:p>
         </c:txPr>
-        <c:crossAx val="971197680"/>
+        <c:crossAx val="290320592"/>
         <c:crosses val="autoZero"/>
         <c:auto val="1"/>
         <c:lblAlgn val="ctr"/>
@@ -28303,7 +26729,7 @@
         <c:noMultiLvlLbl val="0"/>
       </c:catAx>
       <c:valAx>
-        <c:axId val="971197680"/>
+        <c:axId val="290320592"/>
         <c:scaling>
           <c:orientation val="minMax"/>
           <c:max val="5"/>
@@ -28354,7 +26780,7 @@
             <a:endParaRPr lang="en-US"/>
           </a:p>
         </c:txPr>
-        <c:crossAx val="971195328"/>
+        <c:crossAx val="492269488"/>
         <c:crosses val="autoZero"/>
         <c:crossBetween val="between"/>
         <c:majorUnit val="1"/>
@@ -28708,11 +27134,11 @@
         </c:dLbls>
         <c:gapWidth val="219"/>
         <c:overlap val="-27"/>
-        <c:axId val="971191016"/>
-        <c:axId val="971196896"/>
+        <c:axId val="290322552"/>
+        <c:axId val="290323728"/>
       </c:barChart>
       <c:catAx>
-        <c:axId val="971191016"/>
+        <c:axId val="290322552"/>
         <c:scaling>
           <c:orientation val="minMax"/>
         </c:scaling>
@@ -28755,7 +27181,7 @@
             <a:endParaRPr lang="en-US"/>
           </a:p>
         </c:txPr>
-        <c:crossAx val="971196896"/>
+        <c:crossAx val="290323728"/>
         <c:crosses val="autoZero"/>
         <c:auto val="1"/>
         <c:lblAlgn val="ctr"/>
@@ -28763,7 +27189,7 @@
         <c:noMultiLvlLbl val="0"/>
       </c:catAx>
       <c:valAx>
-        <c:axId val="971196896"/>
+        <c:axId val="290323728"/>
         <c:scaling>
           <c:orientation val="minMax"/>
           <c:max val="5"/>
@@ -28814,7 +27240,7 @@
             <a:endParaRPr lang="en-US"/>
           </a:p>
         </c:txPr>
-        <c:crossAx val="971191016"/>
+        <c:crossAx val="290322552"/>
         <c:crosses val="autoZero"/>
         <c:crossBetween val="between"/>
         <c:majorUnit val="1"/>
@@ -29116,11 +27542,11 @@
         </c:dLbls>
         <c:gapWidth val="219"/>
         <c:overlap val="-27"/>
-        <c:axId val="948070472"/>
-        <c:axId val="948070864"/>
+        <c:axId val="627743728"/>
+        <c:axId val="627746080"/>
       </c:barChart>
       <c:catAx>
-        <c:axId val="948070472"/>
+        <c:axId val="627743728"/>
         <c:scaling>
           <c:orientation val="minMax"/>
         </c:scaling>
@@ -29163,7 +27589,7 @@
             <a:endParaRPr lang="en-US"/>
           </a:p>
         </c:txPr>
-        <c:crossAx val="948070864"/>
+        <c:crossAx val="627746080"/>
         <c:crosses val="autoZero"/>
         <c:auto val="1"/>
         <c:lblAlgn val="ctr"/>
@@ -29171,7 +27597,7 @@
         <c:noMultiLvlLbl val="0"/>
       </c:catAx>
       <c:valAx>
-        <c:axId val="948070864"/>
+        <c:axId val="627746080"/>
         <c:scaling>
           <c:orientation val="minMax"/>
           <c:max val="5"/>
@@ -29222,7 +27648,7 @@
             <a:endParaRPr lang="en-US"/>
           </a:p>
         </c:txPr>
-        <c:crossAx val="948070472"/>
+        <c:crossAx val="627743728"/>
         <c:crosses val="autoZero"/>
         <c:crossBetween val="between"/>
         <c:majorUnit val="1"/>
@@ -29514,11 +27940,11 @@
         </c:dLbls>
         <c:gapWidth val="219"/>
         <c:overlap val="-27"/>
-        <c:axId val="948068120"/>
-        <c:axId val="948071648"/>
+        <c:axId val="627748432"/>
+        <c:axId val="627744512"/>
       </c:barChart>
       <c:catAx>
-        <c:axId val="948068120"/>
+        <c:axId val="627748432"/>
         <c:scaling>
           <c:orientation val="minMax"/>
         </c:scaling>
@@ -29561,7 +27987,7 @@
             <a:endParaRPr lang="en-US"/>
           </a:p>
         </c:txPr>
-        <c:crossAx val="948071648"/>
+        <c:crossAx val="627744512"/>
         <c:crosses val="autoZero"/>
         <c:auto val="1"/>
         <c:lblAlgn val="ctr"/>
@@ -29569,7 +27995,7 @@
         <c:noMultiLvlLbl val="0"/>
       </c:catAx>
       <c:valAx>
-        <c:axId val="948071648"/>
+        <c:axId val="627744512"/>
         <c:scaling>
           <c:orientation val="minMax"/>
           <c:max val="5"/>
@@ -29620,7 +28046,7 @@
             <a:endParaRPr lang="en-US"/>
           </a:p>
         </c:txPr>
-        <c:crossAx val="948068120"/>
+        <c:crossAx val="627748432"/>
         <c:crosses val="autoZero"/>
         <c:crossBetween val="between"/>
         <c:majorUnit val="1"/>
@@ -29912,11 +28338,11 @@
         </c:dLbls>
         <c:gapWidth val="219"/>
         <c:overlap val="-27"/>
-        <c:axId val="948069296"/>
-        <c:axId val="948069688"/>
+        <c:axId val="627746472"/>
+        <c:axId val="627748824"/>
       </c:barChart>
       <c:catAx>
-        <c:axId val="948069296"/>
+        <c:axId val="627746472"/>
         <c:scaling>
           <c:orientation val="minMax"/>
         </c:scaling>
@@ -29959,7 +28385,7 @@
             <a:endParaRPr lang="en-US"/>
           </a:p>
         </c:txPr>
-        <c:crossAx val="948069688"/>
+        <c:crossAx val="627748824"/>
         <c:crosses val="autoZero"/>
         <c:auto val="1"/>
         <c:lblAlgn val="ctr"/>
@@ -29967,7 +28393,7 @@
         <c:noMultiLvlLbl val="0"/>
       </c:catAx>
       <c:valAx>
-        <c:axId val="948069688"/>
+        <c:axId val="627748824"/>
         <c:scaling>
           <c:orientation val="minMax"/>
           <c:max val="5"/>
@@ -30018,7 +28444,7 @@
             <a:endParaRPr lang="en-US"/>
           </a:p>
         </c:txPr>
-        <c:crossAx val="948069296"/>
+        <c:crossAx val="627746472"/>
         <c:crosses val="autoZero"/>
         <c:crossBetween val="between"/>
         <c:majorUnit val="1"/>
@@ -34046,7 +32472,7 @@
 </file>
 
 <file path=customXml/itemProps2.xml><?xml version="1.0" encoding="utf-8"?>
-<ds:datastoreItem xmlns:ds="http://schemas.openxmlformats.org/officeDocument/2006/customXml" ds:itemID="{A889B854-E626-48E1-A2F8-F73A48B683D3}">
+<ds:datastoreItem xmlns:ds="http://schemas.openxmlformats.org/officeDocument/2006/customXml" ds:itemID="{28F1380F-D4F3-400D-8305-9323E7183D29}">
   <ds:schemaRefs>
     <ds:schemaRef ds:uri="http://schemas.openxmlformats.org/officeDocument/2006/bibliography"/>
   </ds:schemaRefs>

</xml_diff>